<commit_message>
5. Propuesta de Sistema
</commit_message>
<xml_diff>
--- a/Documentacion/Universidad Rafael Landívar.docx
+++ b/Documentacion/Universidad Rafael Landívar.docx
@@ -742,7 +742,7 @@
           <w:r>
             <w:fldChar w:fldCharType="separate"/>
           </w:r>
-          <w:hyperlink w:anchor="_Toc100845220" w:history="1">
+          <w:hyperlink w:anchor="_Toc101521119" w:history="1">
             <w:r>
               <w:rPr>
                 <w:rStyle w:val="Hipervnculo"/>
@@ -771,7 +771,7 @@
                 <w:noProof/>
                 <w:webHidden/>
               </w:rPr>
-              <w:instrText xml:space="preserve"> PAGEREF _Toc100845220 \h </w:instrText>
+              <w:instrText xml:space="preserve"> PAGEREF _Toc101521119 \h </w:instrText>
             </w:r>
             <w:r>
               <w:rPr>
@@ -814,7 +814,7 @@
               <w:lang w:val="es-GT" w:eastAsia="es-GT"/>
             </w:rPr>
           </w:pPr>
-          <w:hyperlink w:anchor="_Toc100845221" w:history="1">
+          <w:hyperlink w:anchor="_Toc101521120" w:history="1">
             <w:r>
               <w:rPr>
                 <w:rStyle w:val="Hipervnculo"/>
@@ -843,7 +843,7 @@
                 <w:noProof/>
                 <w:webHidden/>
               </w:rPr>
-              <w:instrText xml:space="preserve"> PAGEREF _Toc100845221 \h </w:instrText>
+              <w:instrText xml:space="preserve"> PAGEREF _Toc101521120 \h </w:instrText>
             </w:r>
             <w:r>
               <w:rPr>
@@ -886,7 +886,7 @@
               <w:lang w:val="es-GT" w:eastAsia="es-GT"/>
             </w:rPr>
           </w:pPr>
-          <w:hyperlink w:anchor="_Toc100845222" w:history="1">
+          <w:hyperlink w:anchor="_Toc101521121" w:history="1">
             <w:r>
               <w:rPr>
                 <w:rStyle w:val="Hipervnculo"/>
@@ -915,7 +915,7 @@
                 <w:noProof/>
                 <w:webHidden/>
               </w:rPr>
-              <w:instrText xml:space="preserve"> PAGEREF _Toc100845222 \h </w:instrText>
+              <w:instrText xml:space="preserve"> PAGEREF _Toc101521121 \h </w:instrText>
             </w:r>
             <w:r>
               <w:rPr>
@@ -948,6 +948,430 @@
         </w:p>
         <w:p>
           <w:pPr>
+            <w:pStyle w:val="TDC2"/>
+            <w:tabs>
+              <w:tab w:val="right" w:leader="dot" w:pos="10070"/>
+            </w:tabs>
+            <w:rPr>
+              <w:rFonts w:eastAsiaTheme="minorEastAsia"/>
+              <w:noProof/>
+              <w:lang w:val="es-GT" w:eastAsia="es-GT"/>
+            </w:rPr>
+          </w:pPr>
+          <w:hyperlink w:anchor="_Toc101521122" w:history="1">
+            <w:r>
+              <w:rPr>
+                <w:rStyle w:val="Hipervnculo"/>
+                <w:rFonts w:ascii="Arial" w:hAnsi="Arial" w:cs="Arial"/>
+                <w:noProof/>
+                <w:lang w:val="es-GT"/>
+              </w:rPr>
+              <w:t>ALCANCES Y OBJETIVOS</w:t>
+            </w:r>
+            <w:r>
+              <w:rPr>
+                <w:noProof/>
+                <w:webHidden/>
+              </w:rPr>
+              <w:tab/>
+            </w:r>
+            <w:r>
+              <w:rPr>
+                <w:noProof/>
+                <w:webHidden/>
+              </w:rPr>
+              <w:fldChar w:fldCharType="begin"/>
+            </w:r>
+            <w:r>
+              <w:rPr>
+                <w:noProof/>
+                <w:webHidden/>
+              </w:rPr>
+              <w:instrText xml:space="preserve"> PAGEREF _Toc101521122 \h </w:instrText>
+            </w:r>
+            <w:r>
+              <w:rPr>
+                <w:noProof/>
+                <w:webHidden/>
+              </w:rPr>
+            </w:r>
+            <w:r>
+              <w:rPr>
+                <w:noProof/>
+                <w:webHidden/>
+              </w:rPr>
+              <w:fldChar w:fldCharType="separate"/>
+            </w:r>
+            <w:r>
+              <w:rPr>
+                <w:noProof/>
+                <w:webHidden/>
+              </w:rPr>
+              <w:t>6</w:t>
+            </w:r>
+            <w:r>
+              <w:rPr>
+                <w:noProof/>
+                <w:webHidden/>
+              </w:rPr>
+              <w:fldChar w:fldCharType="end"/>
+            </w:r>
+          </w:hyperlink>
+        </w:p>
+        <w:p>
+          <w:pPr>
+            <w:pStyle w:val="TDC2"/>
+            <w:tabs>
+              <w:tab w:val="right" w:leader="dot" w:pos="10070"/>
+            </w:tabs>
+            <w:rPr>
+              <w:rFonts w:eastAsiaTheme="minorEastAsia"/>
+              <w:noProof/>
+              <w:lang w:val="es-GT" w:eastAsia="es-GT"/>
+            </w:rPr>
+          </w:pPr>
+          <w:hyperlink w:anchor="_Toc101521123" w:history="1">
+            <w:r>
+              <w:rPr>
+                <w:rStyle w:val="Hipervnculo"/>
+                <w:rFonts w:ascii="Arial" w:hAnsi="Arial" w:cs="Arial"/>
+                <w:noProof/>
+                <w:lang w:val="es-GT"/>
+              </w:rPr>
+              <w:t>ESTUDIO DE FACTIBILIDAD</w:t>
+            </w:r>
+            <w:r>
+              <w:rPr>
+                <w:noProof/>
+                <w:webHidden/>
+              </w:rPr>
+              <w:tab/>
+            </w:r>
+            <w:r>
+              <w:rPr>
+                <w:noProof/>
+                <w:webHidden/>
+              </w:rPr>
+              <w:fldChar w:fldCharType="begin"/>
+            </w:r>
+            <w:r>
+              <w:rPr>
+                <w:noProof/>
+                <w:webHidden/>
+              </w:rPr>
+              <w:instrText xml:space="preserve"> PAGEREF _Toc101521123 \h </w:instrText>
+            </w:r>
+            <w:r>
+              <w:rPr>
+                <w:noProof/>
+                <w:webHidden/>
+              </w:rPr>
+            </w:r>
+            <w:r>
+              <w:rPr>
+                <w:noProof/>
+                <w:webHidden/>
+              </w:rPr>
+              <w:fldChar w:fldCharType="separate"/>
+            </w:r>
+            <w:r>
+              <w:rPr>
+                <w:noProof/>
+                <w:webHidden/>
+              </w:rPr>
+              <w:t>7</w:t>
+            </w:r>
+            <w:r>
+              <w:rPr>
+                <w:noProof/>
+                <w:webHidden/>
+              </w:rPr>
+              <w:fldChar w:fldCharType="end"/>
+            </w:r>
+          </w:hyperlink>
+        </w:p>
+        <w:p>
+          <w:pPr>
+            <w:pStyle w:val="TDC3"/>
+            <w:tabs>
+              <w:tab w:val="right" w:leader="dot" w:pos="10070"/>
+            </w:tabs>
+            <w:rPr>
+              <w:noProof/>
+            </w:rPr>
+          </w:pPr>
+          <w:hyperlink w:anchor="_Toc101521124" w:history="1">
+            <w:r>
+              <w:rPr>
+                <w:rStyle w:val="Hipervnculo"/>
+                <w:rFonts w:ascii="Arial" w:hAnsi="Arial" w:cs="Arial"/>
+                <w:noProof/>
+                <w:lang w:val="es-GT"/>
+              </w:rPr>
+              <w:t>FACTIBILIDAD ECONOMICA</w:t>
+            </w:r>
+            <w:r>
+              <w:rPr>
+                <w:noProof/>
+                <w:webHidden/>
+              </w:rPr>
+              <w:tab/>
+            </w:r>
+            <w:r>
+              <w:rPr>
+                <w:noProof/>
+                <w:webHidden/>
+              </w:rPr>
+              <w:fldChar w:fldCharType="begin"/>
+            </w:r>
+            <w:r>
+              <w:rPr>
+                <w:noProof/>
+                <w:webHidden/>
+              </w:rPr>
+              <w:instrText xml:space="preserve"> PAGEREF _Toc101521124 \h </w:instrText>
+            </w:r>
+            <w:r>
+              <w:rPr>
+                <w:noProof/>
+                <w:webHidden/>
+              </w:rPr>
+            </w:r>
+            <w:r>
+              <w:rPr>
+                <w:noProof/>
+                <w:webHidden/>
+              </w:rPr>
+              <w:fldChar w:fldCharType="separate"/>
+            </w:r>
+            <w:r>
+              <w:rPr>
+                <w:noProof/>
+                <w:webHidden/>
+              </w:rPr>
+              <w:t>7</w:t>
+            </w:r>
+            <w:r>
+              <w:rPr>
+                <w:noProof/>
+                <w:webHidden/>
+              </w:rPr>
+              <w:fldChar w:fldCharType="end"/>
+            </w:r>
+          </w:hyperlink>
+        </w:p>
+        <w:p>
+          <w:pPr>
+            <w:pStyle w:val="TDC3"/>
+            <w:tabs>
+              <w:tab w:val="right" w:leader="dot" w:pos="10070"/>
+            </w:tabs>
+            <w:rPr>
+              <w:noProof/>
+            </w:rPr>
+          </w:pPr>
+          <w:hyperlink w:anchor="_Toc101521125" w:history="1">
+            <w:r>
+              <w:rPr>
+                <w:rStyle w:val="Hipervnculo"/>
+                <w:rFonts w:ascii="Arial" w:hAnsi="Arial" w:cs="Arial"/>
+                <w:noProof/>
+                <w:lang w:val="es-GT"/>
+              </w:rPr>
+              <w:t>FACTIBILIDAD TECNICA</w:t>
+            </w:r>
+            <w:r>
+              <w:rPr>
+                <w:noProof/>
+                <w:webHidden/>
+              </w:rPr>
+              <w:tab/>
+            </w:r>
+            <w:r>
+              <w:rPr>
+                <w:noProof/>
+                <w:webHidden/>
+              </w:rPr>
+              <w:fldChar w:fldCharType="begin"/>
+            </w:r>
+            <w:r>
+              <w:rPr>
+                <w:noProof/>
+                <w:webHidden/>
+              </w:rPr>
+              <w:instrText xml:space="preserve"> PAGEREF _Toc101521125 \h </w:instrText>
+            </w:r>
+            <w:r>
+              <w:rPr>
+                <w:noProof/>
+                <w:webHidden/>
+              </w:rPr>
+            </w:r>
+            <w:r>
+              <w:rPr>
+                <w:noProof/>
+                <w:webHidden/>
+              </w:rPr>
+              <w:fldChar w:fldCharType="separate"/>
+            </w:r>
+            <w:r>
+              <w:rPr>
+                <w:noProof/>
+                <w:webHidden/>
+              </w:rPr>
+              <w:t>7</w:t>
+            </w:r>
+            <w:r>
+              <w:rPr>
+                <w:noProof/>
+                <w:webHidden/>
+              </w:rPr>
+              <w:fldChar w:fldCharType="end"/>
+            </w:r>
+          </w:hyperlink>
+        </w:p>
+        <w:p>
+          <w:pPr>
+            <w:pStyle w:val="TDC3"/>
+            <w:tabs>
+              <w:tab w:val="right" w:leader="dot" w:pos="10070"/>
+            </w:tabs>
+            <w:rPr>
+              <w:noProof/>
+            </w:rPr>
+          </w:pPr>
+          <w:hyperlink w:anchor="_Toc101521126" w:history="1">
+            <w:r>
+              <w:rPr>
+                <w:rStyle w:val="Hipervnculo"/>
+                <w:rFonts w:ascii="Arial" w:hAnsi="Arial" w:cs="Arial"/>
+                <w:noProof/>
+                <w:lang w:val="es-GT"/>
+              </w:rPr>
+              <w:t>FACTIBILIDAD OPERACIONAL</w:t>
+            </w:r>
+            <w:r>
+              <w:rPr>
+                <w:noProof/>
+                <w:webHidden/>
+              </w:rPr>
+              <w:tab/>
+            </w:r>
+            <w:r>
+              <w:rPr>
+                <w:noProof/>
+                <w:webHidden/>
+              </w:rPr>
+              <w:fldChar w:fldCharType="begin"/>
+            </w:r>
+            <w:r>
+              <w:rPr>
+                <w:noProof/>
+                <w:webHidden/>
+              </w:rPr>
+              <w:instrText xml:space="preserve"> PAGEREF _Toc101521126 \h </w:instrText>
+            </w:r>
+            <w:r>
+              <w:rPr>
+                <w:noProof/>
+                <w:webHidden/>
+              </w:rPr>
+            </w:r>
+            <w:r>
+              <w:rPr>
+                <w:noProof/>
+                <w:webHidden/>
+              </w:rPr>
+              <w:fldChar w:fldCharType="separate"/>
+            </w:r>
+            <w:r>
+              <w:rPr>
+                <w:noProof/>
+                <w:webHidden/>
+              </w:rPr>
+              <w:t>8</w:t>
+            </w:r>
+            <w:r>
+              <w:rPr>
+                <w:noProof/>
+                <w:webHidden/>
+              </w:rPr>
+              <w:fldChar w:fldCharType="end"/>
+            </w:r>
+          </w:hyperlink>
+        </w:p>
+        <w:p>
+          <w:pPr>
+            <w:pStyle w:val="TDC3"/>
+            <w:tabs>
+              <w:tab w:val="right" w:leader="dot" w:pos="10070"/>
+            </w:tabs>
+            <w:rPr>
+              <w:noProof/>
+            </w:rPr>
+          </w:pPr>
+          <w:hyperlink w:anchor="_Toc101521127" w:history="1">
+            <w:r>
+              <w:rPr>
+                <w:rStyle w:val="Hipervnculo"/>
+                <w:rFonts w:ascii="Arial" w:hAnsi="Arial" w:cs="Arial"/>
+                <w:noProof/>
+                <w:lang w:val="es-GT"/>
+              </w:rPr>
+              <w:t>FACTIBILIDAD LEGAL</w:t>
+            </w:r>
+            <w:r>
+              <w:rPr>
+                <w:noProof/>
+                <w:webHidden/>
+              </w:rPr>
+              <w:tab/>
+            </w:r>
+            <w:r>
+              <w:rPr>
+                <w:noProof/>
+                <w:webHidden/>
+              </w:rPr>
+              <w:fldChar w:fldCharType="begin"/>
+            </w:r>
+            <w:r>
+              <w:rPr>
+                <w:noProof/>
+                <w:webHidden/>
+              </w:rPr>
+              <w:instrText xml:space="preserve"> PAGEREF _Toc101521127 \h </w:instrText>
+            </w:r>
+            <w:r>
+              <w:rPr>
+                <w:noProof/>
+                <w:webHidden/>
+              </w:rPr>
+            </w:r>
+            <w:r>
+              <w:rPr>
+                <w:noProof/>
+                <w:webHidden/>
+              </w:rPr>
+              <w:fldChar w:fldCharType="separate"/>
+            </w:r>
+            <w:r>
+              <w:rPr>
+                <w:noProof/>
+                <w:webHidden/>
+              </w:rPr>
+              <w:t>8</w:t>
+            </w:r>
+            <w:r>
+              <w:rPr>
+                <w:noProof/>
+                <w:webHidden/>
+              </w:rPr>
+              <w:fldChar w:fldCharType="end"/>
+            </w:r>
+          </w:hyperlink>
+        </w:p>
+        <w:p>
+          <w:pPr>
             <w:rPr>
               <w:lang w:val="es-GT"/>
             </w:rPr>
@@ -994,7 +1418,7 @@
         </w:rPr>
       </w:pPr>
       <w:bookmarkStart w:id="0" w:name="_Toc12901322"/>
-      <w:bookmarkStart w:id="1" w:name="_Toc100845220"/>
+      <w:bookmarkStart w:id="1" w:name="_Toc101521119"/>
       <w:r>
         <w:rPr>
           <w:rFonts w:ascii="Arial" w:hAnsi="Arial" w:cs="Arial"/>
@@ -1469,7 +1893,7 @@
           <w:lang w:val="es-GT"/>
         </w:rPr>
       </w:pPr>
-      <w:bookmarkStart w:id="2" w:name="_Toc100845221"/>
+      <w:bookmarkStart w:id="2" w:name="_Toc101521120"/>
       <w:r>
         <w:rPr>
           <w:rFonts w:ascii="Arial" w:hAnsi="Arial" w:cs="Arial"/>
@@ -2491,7 +2915,7 @@
           <w:lang w:val="es-GT"/>
         </w:rPr>
       </w:pPr>
-      <w:bookmarkStart w:id="3" w:name="_Toc100845222"/>
+      <w:bookmarkStart w:id="3" w:name="_Toc101521121"/>
       <w:r>
         <w:rPr>
           <w:rFonts w:ascii="Arial" w:hAnsi="Arial" w:cs="Arial"/>
@@ -2835,6 +3259,7 @@
           <w:lang w:val="es-GT"/>
         </w:rPr>
       </w:pPr>
+      <w:proofErr w:type="gramStart"/>
       <w:r>
         <w:rPr>
           <w:rFonts w:ascii="Arial" w:hAnsi="Arial" w:cs="Arial"/>
@@ -2843,6 +3268,7 @@
         </w:rPr>
         <w:t>Con que problemas cuentan?</w:t>
       </w:r>
+      <w:proofErr w:type="gramEnd"/>
     </w:p>
     <w:p>
       <w:pPr>
@@ -2858,6 +3284,7 @@
           <w:lang w:val="es-GT"/>
         </w:rPr>
       </w:pPr>
+      <w:proofErr w:type="gramStart"/>
       <w:r>
         <w:rPr>
           <w:rFonts w:ascii="Arial" w:hAnsi="Arial" w:cs="Arial"/>
@@ -2866,6 +3293,7 @@
         </w:rPr>
         <w:t>Cual es el proceso que se tiene en cada área?</w:t>
       </w:r>
+      <w:proofErr w:type="gramEnd"/>
     </w:p>
     <w:p>
       <w:pPr>
@@ -2881,6 +3309,7 @@
           <w:lang w:val="es-GT"/>
         </w:rPr>
       </w:pPr>
+      <w:proofErr w:type="gramStart"/>
       <w:r>
         <w:rPr>
           <w:rFonts w:ascii="Arial" w:hAnsi="Arial" w:cs="Arial"/>
@@ -2889,6 +3318,7 @@
         </w:rPr>
         <w:t>Necesitan tener acceso restringido?</w:t>
       </w:r>
+      <w:proofErr w:type="gramEnd"/>
     </w:p>
     <w:p>
       <w:pPr>
@@ -2904,6 +3334,7 @@
           <w:lang w:val="es-GT"/>
         </w:rPr>
       </w:pPr>
+      <w:proofErr w:type="gramStart"/>
       <w:r>
         <w:rPr>
           <w:rFonts w:ascii="Arial" w:hAnsi="Arial" w:cs="Arial"/>
@@ -2912,6 +3343,7 @@
         </w:rPr>
         <w:t>Cuantos usuarios lo usaran?</w:t>
       </w:r>
+      <w:proofErr w:type="gramEnd"/>
     </w:p>
     <w:p>
       <w:pPr>
@@ -2927,6 +3359,7 @@
           <w:lang w:val="es-GT"/>
         </w:rPr>
       </w:pPr>
+      <w:proofErr w:type="gramStart"/>
       <w:r>
         <w:rPr>
           <w:rFonts w:ascii="Arial" w:hAnsi="Arial" w:cs="Arial"/>
@@ -2935,6 +3368,7 @@
         </w:rPr>
         <w:t>Que problema vamos a resolver?</w:t>
       </w:r>
+      <w:proofErr w:type="gramEnd"/>
     </w:p>
     <w:p>
       <w:pPr>
@@ -2949,6 +3383,7 @@
         </w:rPr>
       </w:pPr>
       <w:proofErr w:type="spellStart"/>
+      <w:proofErr w:type="gramStart"/>
       <w:r>
         <w:rPr>
           <w:rFonts w:ascii="Arial" w:hAnsi="Arial" w:cs="Arial"/>
@@ -2980,6 +3415,7 @@
         </w:rPr>
         <w:t xml:space="preserve"> encontrar en su empresa con respecto al manejo de inventario?</w:t>
       </w:r>
+      <w:proofErr w:type="gramEnd"/>
     </w:p>
     <w:p>
       <w:pPr>
@@ -3047,6 +3483,7 @@
           <w:lang w:val="es-GT"/>
         </w:rPr>
       </w:pPr>
+      <w:proofErr w:type="gramStart"/>
       <w:r>
         <w:rPr>
           <w:rFonts w:ascii="Arial" w:hAnsi="Arial" w:cs="Arial"/>
@@ -3077,6 +3514,7 @@
         </w:rPr>
         <w:t>a información de los inventarios?</w:t>
       </w:r>
+      <w:proofErr w:type="gramEnd"/>
     </w:p>
     <w:p>
       <w:pPr>
@@ -3154,6 +3592,7 @@
           <w:lang w:val="es-GT"/>
         </w:rPr>
       </w:pPr>
+      <w:bookmarkStart w:id="4" w:name="_Toc101521122"/>
       <w:r>
         <w:rPr>
           <w:rFonts w:ascii="Arial" w:hAnsi="Arial" w:cs="Arial"/>
@@ -3164,6 +3603,7 @@
         <w:lastRenderedPageBreak/>
         <w:t>ALCANCES Y OBJETIVOS</w:t>
       </w:r>
+      <w:bookmarkEnd w:id="4"/>
     </w:p>
     <w:p>
       <w:pPr>
@@ -3545,6 +3985,7 @@
           <w:lang w:val="es-GT"/>
         </w:rPr>
       </w:pPr>
+      <w:bookmarkStart w:id="5" w:name="_Toc101521123"/>
       <w:r>
         <w:rPr>
           <w:rFonts w:ascii="Arial" w:hAnsi="Arial" w:cs="Arial"/>
@@ -3554,6 +3995,7 @@
         </w:rPr>
         <w:t>ESTUDIO DE FACTIBILIDAD</w:t>
       </w:r>
+      <w:bookmarkEnd w:id="5"/>
     </w:p>
     <w:p>
       <w:pPr>
@@ -3570,6 +4012,7 @@
           <w:lang w:val="es-GT"/>
         </w:rPr>
       </w:pPr>
+      <w:bookmarkStart w:id="6" w:name="_Toc101521124"/>
       <w:r>
         <w:rPr>
           <w:rFonts w:ascii="Arial" w:hAnsi="Arial" w:cs="Arial"/>
@@ -3577,6 +4020,318 @@
         </w:rPr>
         <w:t>FACTIBILIDAD ECONOMICA</w:t>
       </w:r>
+      <w:bookmarkEnd w:id="6"/>
+    </w:p>
+    <w:p>
+      <w:pPr>
+        <w:rPr>
+          <w:lang w:val="es-GT"/>
+        </w:rPr>
+      </w:pPr>
+    </w:p>
+    <w:p>
+      <w:pPr>
+        <w:rPr>
+          <w:lang w:val="es-GT"/>
+        </w:rPr>
+      </w:pPr>
+      <w:r>
+        <w:rPr>
+          <w:lang w:val="es-GT"/>
+        </w:rPr>
+        <w:t xml:space="preserve">En este proyecto por obvias razones no se cobrara nada con respecto al tiempo que se tomaron los programadores para poder desarrollar el sistema, de la misma manera se tiene que tomar en cuenta que se utilizaran los dominios y servidores con los que la empresa ya cuenta por lo que no se tendrá que invertir en nada ya que la empresa ya contaba con todo lo necesario para </w:t>
+      </w:r>
+      <w:r>
+        <w:rPr>
+          <w:u w:val="single"/>
+          <w:lang w:val="es-GT"/>
+        </w:rPr>
+        <w:t>poder</w:t>
+      </w:r>
+      <w:r>
+        <w:rPr>
+          <w:lang w:val="es-GT"/>
+        </w:rPr>
+        <w:t xml:space="preserve"> implementar dichos </w:t>
+      </w:r>
+      <w:r>
+        <w:rPr>
+          <w:lang w:val="es-GT"/>
+        </w:rPr>
+        <w:t>módulos</w:t>
+      </w:r>
+      <w:r>
+        <w:rPr>
+          <w:lang w:val="es-GT"/>
+        </w:rPr>
+        <w:t xml:space="preserve"> del sistema, pero por cuestiones de documentación a continuación se </w:t>
+      </w:r>
+      <w:r>
+        <w:rPr>
+          <w:lang w:val="es-GT"/>
+        </w:rPr>
+        <w:t xml:space="preserve">hará el presupuesto que se habría necesitado si la empresa no hubiera contado con lo necesario. </w:t>
+      </w:r>
+    </w:p>
+    <w:p>
+      <w:pPr>
+        <w:pStyle w:val="Prrafodelista"/>
+        <w:numPr>
+          <w:ilvl w:val="0"/>
+          <w:numId w:val="12"/>
+        </w:numPr>
+        <w:rPr>
+          <w:lang w:val="es-GT"/>
+        </w:rPr>
+      </w:pPr>
+      <w:r>
+        <w:rPr>
+          <w:lang w:val="es-GT"/>
+        </w:rPr>
+        <w:t xml:space="preserve">Dominio </w:t>
+      </w:r>
+      <w:r>
+        <w:rPr>
+          <w:lang w:val="es-GT"/>
+        </w:rPr>
+        <w:sym w:font="Wingdings" w:char="F0E0"/>
+      </w:r>
+      <w:r>
+        <w:rPr>
+          <w:lang w:val="es-GT"/>
+        </w:rPr>
+        <w:t xml:space="preserve"> $8.75 Anuales</w:t>
+      </w:r>
+      <w:r>
+        <w:rPr>
+          <w:lang w:val="es-GT"/>
+        </w:rPr>
+        <w:t xml:space="preserve"> = Q70</w:t>
+      </w:r>
+    </w:p>
+    <w:p>
+      <w:pPr>
+        <w:pStyle w:val="Prrafodelista"/>
+        <w:numPr>
+          <w:ilvl w:val="0"/>
+          <w:numId w:val="12"/>
+        </w:numPr>
+        <w:rPr>
+          <w:lang w:val="es-GT"/>
+        </w:rPr>
+      </w:pPr>
+      <w:r>
+        <w:rPr>
+          <w:lang w:val="es-GT"/>
+        </w:rPr>
+        <w:t xml:space="preserve">Servidores </w:t>
+      </w:r>
+      <w:r>
+        <w:rPr>
+          <w:lang w:val="es-GT"/>
+        </w:rPr>
+        <w:sym w:font="Wingdings" w:char="F0E0"/>
+      </w:r>
+      <w:r>
+        <w:rPr>
+          <w:lang w:val="es-GT"/>
+        </w:rPr>
+        <w:t xml:space="preserve"> $25 Mensuales</w:t>
+      </w:r>
+      <w:r>
+        <w:rPr>
+          <w:lang w:val="es-GT"/>
+        </w:rPr>
+        <w:t xml:space="preserve"> = Q200</w:t>
+      </w:r>
+    </w:p>
+    <w:p>
+      <w:pPr>
+        <w:pStyle w:val="Prrafodelista"/>
+        <w:numPr>
+          <w:ilvl w:val="0"/>
+          <w:numId w:val="12"/>
+        </w:numPr>
+        <w:rPr>
+          <w:lang w:val="es-GT"/>
+        </w:rPr>
+      </w:pPr>
+      <w:r>
+        <w:rPr>
+          <w:lang w:val="es-GT"/>
+        </w:rPr>
+        <w:t xml:space="preserve">Programadores </w:t>
+      </w:r>
+      <w:r>
+        <w:rPr>
+          <w:lang w:val="es-GT"/>
+        </w:rPr>
+        <w:sym w:font="Wingdings" w:char="F0E0"/>
+      </w:r>
+      <w:r>
+        <w:rPr>
+          <w:lang w:val="es-GT"/>
+        </w:rPr>
+        <w:t xml:space="preserve"> Q500 Por </w:t>
+      </w:r>
+      <w:r>
+        <w:rPr>
+          <w:lang w:val="es-GT"/>
+        </w:rPr>
+        <w:t>Modulo</w:t>
+      </w:r>
+      <w:r>
+        <w:rPr>
+          <w:lang w:val="es-GT"/>
+        </w:rPr>
+        <w:t xml:space="preserve"> = Q1,500</w:t>
+      </w:r>
+    </w:p>
+    <w:p>
+      <w:pPr>
+        <w:pStyle w:val="Prrafodelista"/>
+        <w:numPr>
+          <w:ilvl w:val="0"/>
+          <w:numId w:val="12"/>
+        </w:numPr>
+        <w:rPr>
+          <w:lang w:val="es-GT"/>
+        </w:rPr>
+      </w:pPr>
+      <w:r>
+        <w:rPr>
+          <w:lang w:val="es-GT"/>
+        </w:rPr>
+        <w:t xml:space="preserve">Devaluación de equipo de computo </w:t>
+      </w:r>
+      <w:r>
+        <w:rPr>
+          <w:lang w:val="es-GT"/>
+        </w:rPr>
+        <w:sym w:font="Wingdings" w:char="F0E0"/>
+      </w:r>
+      <w:r>
+        <w:rPr>
+          <w:lang w:val="es-GT"/>
+        </w:rPr>
+        <w:t xml:space="preserve"> Q100 Por Dia</w:t>
+      </w:r>
+      <w:r>
+        <w:rPr>
+          <w:lang w:val="es-GT"/>
+        </w:rPr>
+        <w:t xml:space="preserve"> </w:t>
+      </w:r>
+      <w:r>
+        <w:rPr>
+          <w:lang w:val="es-GT"/>
+        </w:rPr>
+        <w:sym w:font="Wingdings" w:char="F0E0"/>
+      </w:r>
+      <w:r>
+        <w:rPr>
+          <w:lang w:val="es-GT"/>
+        </w:rPr>
+        <w:t xml:space="preserve"> 5 Días Trabajados = Q500</w:t>
+      </w:r>
+    </w:p>
+    <w:p>
+      <w:pPr>
+        <w:ind w:left="360"/>
+        <w:rPr>
+          <w:lang w:val="es-GT"/>
+        </w:rPr>
+      </w:pPr>
+      <w:r>
+        <w:rPr>
+          <w:b/>
+          <w:bCs/>
+          <w:lang w:val="es-GT"/>
+        </w:rPr>
+        <w:t xml:space="preserve">TOTAL </w:t>
+      </w:r>
+      <w:r>
+        <w:rPr>
+          <w:b/>
+          <w:bCs/>
+          <w:lang w:val="es-GT"/>
+        </w:rPr>
+        <w:t xml:space="preserve"> </w:t>
+      </w:r>
+      <w:r>
+        <w:rPr>
+          <w:b/>
+          <w:bCs/>
+          <w:lang w:val="es-GT"/>
+        </w:rPr>
+        <w:sym w:font="Wingdings" w:char="F0E0"/>
+      </w:r>
+      <w:r>
+        <w:rPr>
+          <w:b/>
+          <w:bCs/>
+          <w:lang w:val="es-GT"/>
+        </w:rPr>
+        <w:t xml:space="preserve"> </w:t>
+      </w:r>
+      <w:r>
+        <w:rPr>
+          <w:lang w:val="es-GT"/>
+        </w:rPr>
+        <w:t>Q2270</w:t>
+      </w:r>
+    </w:p>
+    <w:p>
+      <w:pPr>
+        <w:rPr>
+          <w:lang w:val="es-GT"/>
+        </w:rPr>
+      </w:pPr>
+      <w:r>
+        <w:rPr>
+          <w:lang w:val="es-GT"/>
+        </w:rPr>
+        <w:t xml:space="preserve">Este seria el total a cancelarnos por parte de la empresa, se debe de tomar en cuenta que se impuso dicho precio tomando en cuenta el nivel de experiencia en el campo profesional de los programadores. </w:t>
+      </w:r>
+    </w:p>
+    <w:p>
+      <w:pPr>
+        <w:rPr>
+          <w:lang w:val="es-GT"/>
+        </w:rPr>
+      </w:pPr>
+      <w:r>
+        <w:rPr>
+          <w:lang w:val="es-GT"/>
+        </w:rPr>
+        <w:t xml:space="preserve">Se podría concluir que la empresa si cuenta con factibilidad económica para poder implementar el sistema, ya que el dueño del establecimiento tiene conocimiento de la </w:t>
+      </w:r>
+      <w:r>
+        <w:rPr>
+          <w:u w:val="single"/>
+          <w:lang w:val="es-GT"/>
+        </w:rPr>
+        <w:t>importancia</w:t>
+      </w:r>
+      <w:r>
+        <w:rPr>
+          <w:lang w:val="es-GT"/>
+        </w:rPr>
+        <w:t xml:space="preserve"> esto en su empresa, y de la misma manera sabe que más que un gasto es una inversión.</w:t>
+      </w:r>
+    </w:p>
+    <w:p>
+      <w:pPr>
+        <w:rPr>
+          <w:lang w:val="es-GT"/>
+        </w:rPr>
+      </w:pPr>
+      <w:r>
+        <w:rPr>
+          <w:lang w:val="es-GT"/>
+        </w:rPr>
+        <w:br/>
+      </w:r>
     </w:p>
     <w:p>
       <w:pPr>
@@ -3593,6 +4348,7 @@
           <w:lang w:val="es-GT"/>
         </w:rPr>
       </w:pPr>
+      <w:bookmarkStart w:id="7" w:name="_Toc101521125"/>
       <w:r>
         <w:rPr>
           <w:rFonts w:ascii="Arial" w:hAnsi="Arial" w:cs="Arial"/>
@@ -3607,6 +4363,7 @@
         </w:rPr>
         <w:t>TECNICA</w:t>
       </w:r>
+      <w:bookmarkEnd w:id="7"/>
     </w:p>
     <w:p>
       <w:pPr>
@@ -3632,7 +4389,14 @@
         <w:rPr>
           <w:lang w:val="es-GT"/>
         </w:rPr>
-        <w:t>cada uno de los dispositivos cuenta con características similares ya que tratan de mantener cierto estándar tecnológico, de la misma manera cabe decir que una de las dos computadoras de escritorio está dirigida solamente para el uso de programar las llaves de las habitaciones, ya que el hotel cuenta con chapas eléctricas por lo que al cliente se le da una tarjeta de banda en donde se le programa para que pueda abrir su habitación correspondiente.</w:t>
+        <w:t xml:space="preserve">cada uno de los dispositivos cuenta con características similares ya que tratan de mantener cierto estándar tecnológico, de la misma manera cabe decir que una de las dos computadoras de escritorio está dirigida solamente para el uso de programar las llaves de las habitaciones, ya que el hotel cuenta con chapas eléctricas por lo que al cliente se le da </w:t>
+      </w:r>
+      <w:r>
+        <w:rPr>
+          <w:lang w:val="es-GT"/>
+        </w:rPr>
+        <w:lastRenderedPageBreak/>
+        <w:t>una tarjeta de banda en donde se le programa para que pueda abrir su habitación correspondiente.</w:t>
       </w:r>
       <w:r>
         <w:rPr>
@@ -3776,6 +4540,7 @@
           <w:lang w:val="es-GT"/>
         </w:rPr>
       </w:pPr>
+      <w:bookmarkStart w:id="8" w:name="_Toc101521126"/>
       <w:r>
         <w:rPr>
           <w:rFonts w:ascii="Arial" w:hAnsi="Arial" w:cs="Arial"/>
@@ -3790,6 +4555,7 @@
         </w:rPr>
         <w:t>OPERACIONAL</w:t>
       </w:r>
+      <w:bookmarkEnd w:id="8"/>
     </w:p>
     <w:p>
       <w:pPr>
@@ -3827,30 +4593,699 @@
         <w:rPr>
           <w:lang w:val="es-GT"/>
         </w:rPr>
-        <w:t xml:space="preserve"> en donde se pudo concretar que el personal de la empresa no tendría ninguna dificultad utilizando nuestro sistema, ya que esta acostumbrados en cierta manera a manejar ciertos softwares de la empresa, por lo que se tendría que dar una pequeña capacitación y el manual de uso a los colaboradores </w:t>
-      </w:r>
+        <w:t xml:space="preserve"> en donde se pudo concretar que el personal de la empresa no tendría ninguna dificultad utilizando nuestro sistema, ya que esta acostumbrados en cierta manera a manejar ciertos softwares de la empresa, por lo que se tendría que dar una pequeña capacitación y el manual de uso a los colaboradores para que de esta manera no se les dificulte el uso. De la misma manera pudimos observar que por el simple hecho de automatizar ciertos procesos esto hará que nuestro sistema no se haga obsoleto en poco tiempo, al contrario.</w:t>
+      </w:r>
+      <w:r>
+        <w:rPr>
+          <w:lang w:val="es-GT"/>
+        </w:rPr>
+        <w:t xml:space="preserve"> </w:t>
+      </w:r>
+      <w:r>
+        <w:rPr>
+          <w:lang w:val="es-GT"/>
+        </w:rPr>
+        <w:t>Por lo que se concluye que el establecimiento cumple con factibilidad operacional para poder implementar el sistema.</w:t>
+      </w:r>
+    </w:p>
+    <w:p>
+      <w:pPr>
+        <w:rPr>
+          <w:lang w:val="es-GT"/>
+        </w:rPr>
+      </w:pPr>
+    </w:p>
+    <w:p>
+      <w:pPr>
+        <w:pStyle w:val="Ttulo3"/>
+        <w:rPr>
+          <w:rFonts w:ascii="Arial" w:hAnsi="Arial" w:cs="Arial"/>
+          <w:lang w:val="es-GT"/>
+        </w:rPr>
+      </w:pPr>
+      <w:bookmarkStart w:id="9" w:name="_Toc101521127"/>
+      <w:r>
+        <w:rPr>
+          <w:rFonts w:ascii="Arial" w:hAnsi="Arial" w:cs="Arial"/>
+          <w:lang w:val="es-GT"/>
+        </w:rPr>
+        <w:t xml:space="preserve">FACTIBILIDAD </w:t>
+      </w:r>
+      <w:r>
+        <w:rPr>
+          <w:rFonts w:ascii="Arial" w:hAnsi="Arial" w:cs="Arial"/>
+          <w:lang w:val="es-GT"/>
+        </w:rPr>
+        <w:t>LEGAL</w:t>
+      </w:r>
+      <w:bookmarkEnd w:id="9"/>
+    </w:p>
+    <w:p>
+      <w:pPr>
+        <w:rPr>
+          <w:lang w:val="es-GT"/>
+        </w:rPr>
+      </w:pPr>
+    </w:p>
+    <w:p>
+      <w:pPr>
+        <w:jc w:val="both"/>
+        <w:rPr>
+          <w:lang w:val="es-GT"/>
+        </w:rPr>
+      </w:pPr>
+      <w:r>
+        <w:rPr>
+          <w:lang w:val="es-GT"/>
+        </w:rPr>
+        <w:t xml:space="preserve">Para poder comprobar la factibilidad legal se tuvo que hablar directamente con el dueño de la empresa para poder preguntarle si nuestro sistema </w:t>
+      </w:r>
+      <w:r>
+        <w:rPr>
+          <w:lang w:val="es-GT"/>
+        </w:rPr>
+        <w:t>incumplía</w:t>
+      </w:r>
+      <w:r>
+        <w:rPr>
+          <w:lang w:val="es-GT"/>
+        </w:rPr>
+        <w:t xml:space="preserve"> con alguna ley </w:t>
+      </w:r>
+      <w:r>
+        <w:rPr>
+          <w:lang w:val="es-GT"/>
+        </w:rPr>
+        <w:t>o norma de carácter municipal, empresarial u hotelero. Por lo que se tuvo que analizar detenidamente los planes del sistema, y se pudo concluir que el establecimiento cumple con la factibilidad legar para que se pueda implementar nuestro sistema, ya que nuestro sistema no tiene nada relacionado con el INGUAT o SAT y esto no afecta ningún ámbito legal o de impuestos.</w:t>
+      </w:r>
+    </w:p>
+    <w:p>
+      <w:pPr>
+        <w:rPr>
+          <w:lang w:val="es-GT"/>
+        </w:rPr>
+      </w:pPr>
+    </w:p>
+    <w:p>
+      <w:pPr>
+        <w:rPr>
+          <w:lang w:val="es-GT"/>
+        </w:rPr>
+      </w:pPr>
+    </w:p>
+    <w:p>
+      <w:pPr>
+        <w:rPr>
+          <w:lang w:val="es-GT"/>
+        </w:rPr>
+      </w:pPr>
+    </w:p>
+    <w:p>
+      <w:pPr>
+        <w:rPr>
+          <w:lang w:val="es-GT"/>
+        </w:rPr>
+      </w:pPr>
+    </w:p>
+    <w:p>
+      <w:pPr>
+        <w:rPr>
+          <w:lang w:val="es-GT"/>
+        </w:rPr>
+      </w:pPr>
+    </w:p>
+    <w:p>
+      <w:pPr>
+        <w:rPr>
+          <w:lang w:val="es-GT"/>
+        </w:rPr>
+      </w:pPr>
+    </w:p>
+    <w:p>
+      <w:pPr>
+        <w:pStyle w:val="Ttulo2"/>
+        <w:rPr>
+          <w:rFonts w:ascii="Arial" w:hAnsi="Arial" w:cs="Arial"/>
+          <w:sz w:val="36"/>
+          <w:szCs w:val="36"/>
+          <w:lang w:val="es-GT"/>
+        </w:rPr>
+      </w:pPr>
+      <w:r>
+        <w:rPr>
+          <w:rFonts w:ascii="Arial" w:hAnsi="Arial" w:cs="Arial"/>
+          <w:sz w:val="36"/>
+          <w:szCs w:val="36"/>
+          <w:lang w:val="es-GT"/>
+        </w:rPr>
+        <w:t>PROPUESTA DE SISTEMA</w:t>
+      </w:r>
+    </w:p>
+    <w:p>
+      <w:pPr>
+        <w:rPr>
+          <w:lang w:val="es-GT"/>
+        </w:rPr>
+      </w:pPr>
+    </w:p>
+    <w:p>
+      <w:pPr>
+        <w:pStyle w:val="Ttulo3"/>
+        <w:rPr>
+          <w:rFonts w:ascii="Arial" w:hAnsi="Arial" w:cs="Arial"/>
+          <w:lang w:val="es-GT"/>
+        </w:rPr>
+      </w:pPr>
+      <w:r>
+        <w:rPr>
+          <w:rFonts w:ascii="Arial" w:hAnsi="Arial" w:cs="Arial"/>
+          <w:lang w:val="es-GT"/>
+        </w:rPr>
+        <w:t>INFORMACION GENERAL</w:t>
+      </w:r>
+    </w:p>
+    <w:p>
+      <w:pPr>
+        <w:rPr>
+          <w:lang w:val="es-GT"/>
+        </w:rPr>
+      </w:pPr>
+    </w:p>
+    <w:p>
+      <w:pPr>
+        <w:pStyle w:val="Prrafodelista"/>
+        <w:numPr>
+          <w:ilvl w:val="0"/>
+          <w:numId w:val="13"/>
+        </w:numPr>
+        <w:rPr>
+          <w:lang w:val="es-GT"/>
+        </w:rPr>
+      </w:pPr>
+      <w:r>
+        <w:rPr>
+          <w:lang w:val="es-GT"/>
+        </w:rPr>
+        <w:t xml:space="preserve">Nombre del Sistema: Sistema Anna </w:t>
+      </w:r>
+      <w:proofErr w:type="spellStart"/>
+      <w:r>
+        <w:rPr>
+          <w:lang w:val="es-GT"/>
+        </w:rPr>
+        <w:t>Inn</w:t>
+      </w:r>
+      <w:proofErr w:type="spellEnd"/>
+      <w:r>
+        <w:rPr>
+          <w:lang w:val="es-GT"/>
+        </w:rPr>
+        <w:t xml:space="preserve"> </w:t>
+      </w:r>
+    </w:p>
+    <w:p>
+      <w:pPr>
+        <w:pStyle w:val="Prrafodelista"/>
+        <w:numPr>
+          <w:ilvl w:val="0"/>
+          <w:numId w:val="13"/>
+        </w:numPr>
+        <w:rPr>
+          <w:lang w:val="es-GT"/>
+        </w:rPr>
+      </w:pPr>
+      <w:r>
+        <w:rPr>
+          <w:lang w:val="es-GT"/>
+        </w:rPr>
+        <w:t xml:space="preserve">Nombre de Integrantes del Equipo: Pablo Isaac Garcia Orellana, Axel </w:t>
+      </w:r>
+      <w:r>
+        <w:rPr>
+          <w:lang w:val="es-GT"/>
+        </w:rPr>
+        <w:t xml:space="preserve">Cesar </w:t>
+      </w:r>
+      <w:proofErr w:type="spellStart"/>
+      <w:r>
+        <w:rPr>
+          <w:lang w:val="es-GT"/>
+        </w:rPr>
+        <w:t>Osmundo</w:t>
+      </w:r>
+      <w:proofErr w:type="spellEnd"/>
+      <w:r>
+        <w:rPr>
+          <w:lang w:val="es-GT"/>
+        </w:rPr>
+        <w:t xml:space="preserve"> Rodas Samayoa</w:t>
+      </w:r>
+    </w:p>
+    <w:p>
+      <w:pPr>
+        <w:pStyle w:val="Prrafodelista"/>
+        <w:rPr>
+          <w:lang w:val="es-GT"/>
+        </w:rPr>
+      </w:pPr>
+    </w:p>
+    <w:p>
+      <w:pPr>
+        <w:pStyle w:val="Ttulo3"/>
+        <w:rPr>
+          <w:rFonts w:ascii="Arial" w:hAnsi="Arial" w:cs="Arial"/>
+        </w:rPr>
+      </w:pPr>
+      <w:r>
+        <w:rPr>
+          <w:rFonts w:ascii="Arial" w:hAnsi="Arial" w:cs="Arial"/>
+        </w:rPr>
+        <w:t>DESCRIPCIÓN GENERAL DEL PROYECTO</w:t>
+      </w:r>
+    </w:p>
+    <w:p/>
+    <w:p>
+      <w:pPr>
+        <w:jc w:val="both"/>
+        <w:rPr>
+          <w:lang w:val="es-GT"/>
+        </w:rPr>
+      </w:pPr>
+      <w:r>
+        <w:rPr>
+          <w:lang w:val="es-GT"/>
+        </w:rPr>
+        <w:t>Para la realización de este proyecto se decidió desarrollar 3 módulos específicos que resolverán algunos de los problemas planteados por los colaboradores del establecimiento.</w:t>
+      </w:r>
+      <w:r>
+        <w:rPr>
+          <w:lang w:val="es-GT"/>
+        </w:rPr>
+        <w:t xml:space="preserve"> </w:t>
+      </w:r>
+      <w:proofErr w:type="gramStart"/>
+      <w:r>
+        <w:rPr>
+          <w:lang w:val="es-GT"/>
+        </w:rPr>
+        <w:t>Este sistema consisten</w:t>
+      </w:r>
+      <w:proofErr w:type="gramEnd"/>
+      <w:r>
+        <w:rPr>
+          <w:lang w:val="es-GT"/>
+        </w:rPr>
+        <w:t xml:space="preserve"> en la implementación de los siguientes </w:t>
+      </w:r>
+      <w:r>
+        <w:rPr>
+          <w:lang w:val="es-GT"/>
+        </w:rPr>
+        <w:t>módulos</w:t>
+      </w:r>
+      <w:r>
+        <w:rPr>
+          <w:lang w:val="es-GT"/>
+        </w:rPr>
+        <w:t>:</w:t>
+      </w:r>
+    </w:p>
+    <w:p>
+      <w:pPr>
+        <w:pStyle w:val="Prrafodelista"/>
+        <w:numPr>
+          <w:ilvl w:val="0"/>
+          <w:numId w:val="15"/>
+        </w:numPr>
+        <w:jc w:val="both"/>
+        <w:rPr>
+          <w:lang w:val="es-GT"/>
+        </w:rPr>
+      </w:pPr>
+      <w:r>
+        <w:rPr>
+          <w:lang w:val="es-GT"/>
+        </w:rPr>
+        <w:t>Inventario</w:t>
+      </w:r>
+      <w:r>
+        <w:rPr>
+          <w:lang w:val="es-GT"/>
+        </w:rPr>
+        <w:t>:</w:t>
+      </w:r>
+    </w:p>
+    <w:p>
+      <w:pPr>
+        <w:pStyle w:val="Prrafodelista"/>
+        <w:jc w:val="both"/>
+        <w:rPr>
+          <w:lang w:val="es-GT"/>
+        </w:rPr>
+      </w:pPr>
+      <w:r>
+        <w:rPr>
+          <w:lang w:val="es-GT"/>
+        </w:rPr>
+        <w:t>El sistema de inventario</w:t>
+      </w:r>
+      <w:r>
+        <w:rPr>
+          <w:lang w:val="es-GT"/>
+        </w:rPr>
+        <w:t xml:space="preserve"> es un método de control de </w:t>
+      </w:r>
+      <w:r>
+        <w:rPr>
+          <w:lang w:val="es-GT"/>
+        </w:rPr>
+        <w:t>almacén</w:t>
+      </w:r>
+      <w:r>
+        <w:rPr>
+          <w:lang w:val="es-GT"/>
+        </w:rPr>
+        <w:t xml:space="preserve">, que permite asegurar el </w:t>
+      </w:r>
+      <w:r>
+        <w:rPr>
+          <w:lang w:val="es-GT"/>
+        </w:rPr>
+        <w:t xml:space="preserve">aprovisionamiento de activos y reducir los costos por pedido y por material faltante. Establece como fijar las entradas y salidas, así como el orden de almacenamiento. </w:t>
+      </w:r>
+    </w:p>
+    <w:p>
+      <w:pPr>
+        <w:pStyle w:val="Prrafodelista"/>
+        <w:numPr>
+          <w:ilvl w:val="0"/>
+          <w:numId w:val="15"/>
+        </w:numPr>
+        <w:jc w:val="both"/>
+        <w:rPr>
+          <w:lang w:val="es-GT"/>
+        </w:rPr>
+      </w:pPr>
+      <w:r>
+        <w:rPr>
+          <w:lang w:val="es-GT"/>
+        </w:rPr>
+        <w:t>Reservaciones</w:t>
+      </w:r>
+      <w:r>
+        <w:rPr>
+          <w:lang w:val="es-GT"/>
+        </w:rPr>
+        <w:t>:</w:t>
+      </w:r>
+    </w:p>
+    <w:p>
+      <w:pPr>
+        <w:pStyle w:val="Prrafodelista"/>
+        <w:jc w:val="both"/>
+        <w:rPr>
+          <w:lang w:val="es-GT"/>
+        </w:rPr>
+      </w:pPr>
+      <w:r>
+        <w:rPr>
+          <w:lang w:val="es-GT"/>
+        </w:rPr>
+        <w:t>El sistema de control de reservaciones es aquel que ayuda al colaborar a poder llevar un mejor control con respecto a las solicitudes de reservaciones realizadas por los diferentes métodos disponibles, de la misma manera analiza el estado ocupacional del hotel para confirmar o denegar las solicitudes hechas. Se mantiene rigurosamente actualizada la capacidad y disponibilidad de las habitaciones.</w:t>
+      </w:r>
+    </w:p>
+    <w:p>
+      <w:pPr>
+        <w:pStyle w:val="Prrafodelista"/>
+        <w:numPr>
+          <w:ilvl w:val="0"/>
+          <w:numId w:val="15"/>
+        </w:numPr>
+        <w:jc w:val="both"/>
+        <w:rPr>
+          <w:lang w:val="es-GT"/>
+        </w:rPr>
+      </w:pPr>
+      <w:r>
+        <w:rPr>
+          <w:lang w:val="es-GT"/>
+        </w:rPr>
+        <w:t>Facturación</w:t>
+      </w:r>
+      <w:r>
+        <w:rPr>
+          <w:lang w:val="es-GT"/>
+        </w:rPr>
+        <w:t>:</w:t>
+      </w:r>
+    </w:p>
+    <w:p>
+      <w:pPr>
+        <w:pStyle w:val="Prrafodelista"/>
+        <w:jc w:val="both"/>
+        <w:rPr>
+          <w:lang w:val="es-GT"/>
+        </w:rPr>
+      </w:pPr>
+      <w:r>
+        <w:rPr>
+          <w:lang w:val="es-GT"/>
+        </w:rPr>
+        <w:t>El sistema de facturación es un software simple pero amplio a la vez ya que es el paso mas importante dentro de los procesos de un establecimiento, se debe de llevar un buen control tanto de las habitaciones como del monto acumulado en un tiempo específico, se tiene que ser muy cuidadoso con respecto a este modulo ya que de haber algún fallo o incertidumbre se le puede multar al establecimiento por incumplir alguna de las reglas tanto de la SAT como del INGUT, este sistema va a ayudar al establecimiento a poder llevar un mejor control de facturas al igual que poder simplificar ciertos procesos ambiguos.</w:t>
+      </w:r>
+    </w:p>
+    <w:p>
+      <w:pPr>
+        <w:rPr>
+          <w:lang w:val="es-GT"/>
+        </w:rPr>
+      </w:pPr>
+    </w:p>
+    <w:p>
+      <w:pPr>
+        <w:rPr>
+          <w:lang w:val="es-GT"/>
+        </w:rPr>
+      </w:pPr>
+    </w:p>
+    <w:p>
+      <w:pPr>
+        <w:pStyle w:val="Ttulo3"/>
+        <w:rPr>
+          <w:rFonts w:ascii="Arial" w:hAnsi="Arial" w:cs="Arial"/>
+        </w:rPr>
+      </w:pPr>
+      <w:r>
+        <w:rPr>
+          <w:rFonts w:ascii="Arial" w:hAnsi="Arial" w:cs="Arial"/>
+        </w:rPr>
+        <w:t xml:space="preserve">OBJETIVOS DEL SISTEMA </w:t>
+      </w:r>
+    </w:p>
+    <w:p/>
+    <w:p>
+      <w:pPr>
+        <w:rPr>
+          <w:lang w:val="es-GT"/>
+        </w:rPr>
+      </w:pPr>
+      <w:r>
+        <w:rPr>
+          <w:lang w:val="es-GT"/>
+        </w:rPr>
+        <w:t xml:space="preserve">Este sistema va a ser desarrollado con el simple objetivo de poder resolver algunos de los problemas actuales que tiene el establecimiento en algunas áreas, a </w:t>
+      </w:r>
+      <w:r>
+        <w:rPr>
+          <w:lang w:val="es-GT"/>
+        </w:rPr>
+        <w:t>continuación,</w:t>
+      </w:r>
+      <w:r>
+        <w:rPr>
+          <w:lang w:val="es-GT"/>
+        </w:rPr>
+        <w:t xml:space="preserve"> se describirá los objetivos que </w:t>
+      </w:r>
+      <w:proofErr w:type="gramStart"/>
+      <w:r>
+        <w:rPr>
+          <w:lang w:val="es-GT"/>
+        </w:rPr>
+        <w:t>tratara</w:t>
+      </w:r>
+      <w:proofErr w:type="gramEnd"/>
+      <w:r>
+        <w:rPr>
+          <w:lang w:val="es-GT"/>
+        </w:rPr>
+        <w:t xml:space="preserve"> de cumplir cada </w:t>
+      </w:r>
+      <w:r>
+        <w:rPr>
+          <w:lang w:val="es-GT"/>
+        </w:rPr>
+        <w:t>módulo</w:t>
+      </w:r>
+      <w:r>
+        <w:rPr>
+          <w:lang w:val="es-GT"/>
+        </w:rPr>
+        <w:t>:</w:t>
+      </w:r>
+    </w:p>
+    <w:p>
+      <w:pPr>
+        <w:pStyle w:val="Prrafodelista"/>
+        <w:numPr>
+          <w:ilvl w:val="0"/>
+          <w:numId w:val="15"/>
+        </w:numPr>
+        <w:jc w:val="both"/>
+        <w:rPr>
+          <w:lang w:val="es-GT"/>
+        </w:rPr>
+      </w:pPr>
       <w:r>
         <w:rPr>
           <w:lang w:val="es-GT"/>
         </w:rPr>
         <w:lastRenderedPageBreak/>
-        <w:t>para que de esta manera no se les dificulte el uso. De la misma manera pudimos observar que por el simple hecho de automatizar ciertos procesos esto hará que nuestro sistema no se haga obsoleto en poco tiempo, al contrario.</w:t>
-      </w:r>
-      <w:r>
-        <w:rPr>
-          <w:lang w:val="es-GT"/>
-        </w:rPr>
-        <w:t xml:space="preserve"> </w:t>
-      </w:r>
-      <w:r>
-        <w:rPr>
-          <w:lang w:val="es-GT"/>
-        </w:rPr>
-        <w:t>Por lo que se concluye que el establecimiento cumple con factibilidad operacional para poder implementar el sistema.</w:t>
-      </w:r>
-    </w:p>
-    <w:p>
-      <w:pPr>
+        <w:t xml:space="preserve">Inventario: el modulo de inventario tiene el objetivo de poder ayudar tanto a los colaboradores como a los dueños y encargados del establecimiento, haciendo que se pueda llevar </w:t>
+      </w:r>
+      <w:r>
+        <w:rPr>
+          <w:lang w:val="es-GT"/>
+        </w:rPr>
+        <w:t>un mejor control</w:t>
+      </w:r>
+      <w:r>
+        <w:rPr>
+          <w:lang w:val="es-GT"/>
+        </w:rPr>
+        <w:t xml:space="preserve"> de los insumos que existen en cada bodega, de la misma manera se facilitara </w:t>
+      </w:r>
+      <w:r>
+        <w:rPr>
+          <w:lang w:val="es-GT"/>
+        </w:rPr>
+        <w:t>a la actualización</w:t>
+      </w:r>
+      <w:r>
+        <w:rPr>
+          <w:lang w:val="es-GT"/>
+        </w:rPr>
+        <w:t xml:space="preserve">, también lleva un mejor control tanto de las entradas como de las salidas de los insumos haciendo </w:t>
+      </w:r>
+      <w:r>
+        <w:rPr>
+          <w:lang w:val="es-GT"/>
+        </w:rPr>
+        <w:t>así</w:t>
+      </w:r>
+      <w:r>
+        <w:rPr>
+          <w:lang w:val="es-GT"/>
+        </w:rPr>
+        <w:t xml:space="preserve"> que se</w:t>
+      </w:r>
+      <w:r>
+        <w:rPr>
+          <w:lang w:val="es-GT"/>
+        </w:rPr>
+        <w:t xml:space="preserve"> pueda reducir costos por pedido y por falta de insumos, </w:t>
+      </w:r>
+      <w:r>
+        <w:rPr>
+          <w:lang w:val="es-GT"/>
+        </w:rPr>
+        <w:t>administrar</w:t>
+      </w:r>
+      <w:r>
+        <w:rPr>
+          <w:lang w:val="es-GT"/>
+        </w:rPr>
+        <w:t xml:space="preserve"> pedido a proveedores, despachar insumos desde las bodegas, y auditar movimientos.</w:t>
+      </w:r>
+    </w:p>
+    <w:p>
+      <w:pPr>
+        <w:pStyle w:val="Prrafodelista"/>
+        <w:numPr>
+          <w:ilvl w:val="0"/>
+          <w:numId w:val="15"/>
+        </w:numPr>
+        <w:jc w:val="both"/>
+        <w:rPr>
+          <w:lang w:val="es-GT"/>
+        </w:rPr>
+      </w:pPr>
+      <w:r>
+        <w:rPr>
+          <w:lang w:val="es-GT"/>
+        </w:rPr>
+        <w:t>Reservaciones</w:t>
+      </w:r>
+      <w:r>
+        <w:rPr>
+          <w:lang w:val="es-GT"/>
+        </w:rPr>
+        <w:t>: el objetivo principal p</w:t>
+      </w:r>
+      <w:r>
+        <w:rPr>
+          <w:lang w:val="es-GT"/>
+        </w:rPr>
+        <w:t>ara este modulo es poder diseñar un modelo que permitirá la implementación de un sistema para la automatización de las reservaciones y posterior adquisición del servicio del hotel, implementando la ingeniería de software y los debidos estándares de calidad.</w:t>
+      </w:r>
+    </w:p>
+    <w:p>
+      <w:pPr>
+        <w:pStyle w:val="Prrafodelista"/>
+        <w:numPr>
+          <w:ilvl w:val="0"/>
+          <w:numId w:val="15"/>
+        </w:numPr>
+        <w:jc w:val="both"/>
+        <w:rPr>
+          <w:lang w:val="es-GT"/>
+        </w:rPr>
+      </w:pPr>
+      <w:r>
+        <w:rPr>
+          <w:lang w:val="es-GT"/>
+        </w:rPr>
+        <w:t>Facturación</w:t>
+      </w:r>
+      <w:r>
+        <w:rPr>
+          <w:lang w:val="es-GT"/>
+        </w:rPr>
+        <w:t xml:space="preserve">: </w:t>
+      </w:r>
+      <w:r>
+        <w:rPr>
+          <w:lang w:val="es-GT"/>
+        </w:rPr>
+        <w:t xml:space="preserve">se requiere poder integrar un sistema confiable y eficiente en donde los cobros puedan llevarse con </w:t>
+      </w:r>
+      <w:r>
+        <w:rPr>
+          <w:lang w:val="es-GT"/>
+        </w:rPr>
+        <w:t>más</w:t>
+      </w:r>
+      <w:r>
+        <w:rPr>
+          <w:lang w:val="es-GT"/>
+        </w:rPr>
+        <w:t xml:space="preserve"> control se pueda presentar informes claros y oportunos para la contabilidad del establecimiento.</w:t>
+      </w:r>
+    </w:p>
+    <w:p>
+      <w:pPr>
+        <w:pStyle w:val="Prrafodelista"/>
+        <w:jc w:val="both"/>
         <w:rPr>
           <w:lang w:val="es-GT"/>
         </w:rPr>
@@ -3861,69 +5296,552 @@
         <w:pStyle w:val="Ttulo3"/>
         <w:rPr>
           <w:rFonts w:ascii="Arial" w:hAnsi="Arial" w:cs="Arial"/>
-          <w:lang w:val="es-GT"/>
-        </w:rPr>
-      </w:pPr>
-      <w:r>
-        <w:rPr>
-          <w:rFonts w:ascii="Arial" w:hAnsi="Arial" w:cs="Arial"/>
-          <w:lang w:val="es-GT"/>
-        </w:rPr>
-        <w:t xml:space="preserve">FACTIBILIDAD </w:t>
-      </w:r>
-      <w:r>
-        <w:rPr>
-          <w:rFonts w:ascii="Arial" w:hAnsi="Arial" w:cs="Arial"/>
-          <w:lang w:val="es-GT"/>
-        </w:rPr>
-        <w:t>LEGAL</w:t>
-      </w:r>
-    </w:p>
-    <w:p>
-      <w:pPr>
-        <w:rPr>
-          <w:lang w:val="es-GT"/>
-        </w:rPr>
-      </w:pPr>
-    </w:p>
-    <w:p>
-      <w:pPr>
-        <w:jc w:val="both"/>
-        <w:rPr>
-          <w:lang w:val="es-GT"/>
-        </w:rPr>
-      </w:pPr>
-      <w:r>
-        <w:rPr>
-          <w:lang w:val="es-GT"/>
-        </w:rPr>
-        <w:t xml:space="preserve">Para poder comprobar la factibilidad legal se tuvo que hablar directamente con el dueño de la empresa para poder preguntarle si nuestro sistema </w:t>
-      </w:r>
-      <w:r>
-        <w:rPr>
-          <w:lang w:val="es-GT"/>
-        </w:rPr>
-        <w:t>incumplía</w:t>
-      </w:r>
-      <w:r>
-        <w:rPr>
-          <w:lang w:val="es-GT"/>
-        </w:rPr>
-        <w:t xml:space="preserve"> con alguna ley </w:t>
-      </w:r>
-      <w:r>
-        <w:rPr>
-          <w:lang w:val="es-GT"/>
-        </w:rPr>
-        <w:t>o norma de carácter municipal, empresarial u hotelero. Por lo que se tuvo que analizar detenidamente los planes del sistema, y se pudo concluir que el establecimiento cumple con la factibilidad legar para que se pueda implementar nuestro sistema, ya que nuestro sistema no tiene nada relacionado con el INGUAT o SAT y esto no afecta ningún ámbito legal o de impuestos.</w:t>
-      </w:r>
-    </w:p>
-    <w:p>
-      <w:pPr>
-        <w:rPr>
-          <w:lang w:val="es-GT"/>
-        </w:rPr>
-      </w:pPr>
+        </w:rPr>
+      </w:pPr>
+      <w:r>
+        <w:rPr>
+          <w:rFonts w:ascii="Arial" w:hAnsi="Arial" w:cs="Arial"/>
+        </w:rPr>
+        <w:t>ALCANCE</w:t>
+      </w:r>
+      <w:r>
+        <w:rPr>
+          <w:rFonts w:ascii="Arial" w:hAnsi="Arial" w:cs="Arial"/>
+        </w:rPr>
+        <w:t xml:space="preserve"> DEL SISTEMA </w:t>
+      </w:r>
+    </w:p>
+    <w:p/>
+    <w:p>
+      <w:pPr>
+        <w:jc w:val="both"/>
+        <w:rPr>
+          <w:lang w:val="es-GT"/>
+        </w:rPr>
+      </w:pPr>
+      <w:r>
+        <w:rPr>
+          <w:lang w:val="es-GT"/>
+        </w:rPr>
+        <w:t xml:space="preserve">El desarrollo de los </w:t>
+      </w:r>
+      <w:r>
+        <w:rPr>
+          <w:lang w:val="es-GT"/>
+        </w:rPr>
+        <w:t>m</w:t>
+      </w:r>
+      <w:r>
+        <w:rPr>
+          <w:lang w:val="es-GT"/>
+        </w:rPr>
+        <w:t>ódulos</w:t>
+      </w:r>
+      <w:r>
+        <w:rPr>
+          <w:lang w:val="es-GT"/>
+        </w:rPr>
+        <w:t xml:space="preserve"> mencionados anteriormente se esperan resultados positivos dentro del establecimiento, con cada uno de estos módulos se espera que los colaboradores, encargados y dueños del sistema puedan llevar un mejor control de sus activos, reservaciones y facturas. Cabe recalcar que nos deslindamos de cualquier problema económico que pueda causar el mal uso de este sistema, este sistema solamente esta enfocado en poder ayudar a llevar un mejor control por la misma razón no se tomo en cuenta en el área de facturación algún método de pago o algún debito monetario directo hacia el cliente, nosotros solamente manejamos precios y descuentos.  Cada una de las casillas que requieran información serán llenados solamente por los usuarios </w:t>
+      </w:r>
+      <w:r>
+        <w:rPr>
+          <w:lang w:val="es-GT"/>
+        </w:rPr>
+        <w:t>del establecimiento. Se espera que al final de este proyecto y en la implementación del nuestro sistema se puedan obtener resultados positivos y eficientes para la empresa.</w:t>
+      </w:r>
+    </w:p>
+    <w:p>
+      <w:pPr>
+        <w:pStyle w:val="Ttulo3"/>
+        <w:rPr>
+          <w:rFonts w:ascii="Arial" w:hAnsi="Arial" w:cs="Arial"/>
+        </w:rPr>
+      </w:pPr>
+      <w:r>
+        <w:rPr>
+          <w:rFonts w:ascii="Arial" w:hAnsi="Arial" w:cs="Arial"/>
+        </w:rPr>
+        <w:t>PRODUCTOS Y SERVICIOS</w:t>
+      </w:r>
+    </w:p>
+    <w:p/>
+    <w:p>
+      <w:pPr>
+        <w:jc w:val="both"/>
+        <w:rPr>
+          <w:lang w:val="es-GT"/>
+        </w:rPr>
+      </w:pPr>
+      <w:r>
+        <w:rPr>
+          <w:lang w:val="es-GT"/>
+        </w:rPr>
+        <w:t>Al final de este proyecto s</w:t>
+      </w:r>
+      <w:r>
+        <w:rPr>
+          <w:lang w:val="es-GT"/>
+        </w:rPr>
+        <w:t xml:space="preserve">olamente se le hará entrega de los 3 tres módulos previamente negociados, se les proporcionará una capacitación gratuita para que de esta manera los colaboradores puedan aprender de manera rápida y eficaz el uso de este sistema, de la misma se le hará entrega al dueño del establecimiento un manual de usuario por si se desea analizar algún proceso o funcionamiento </w:t>
+      </w:r>
+      <w:r>
+        <w:rPr>
+          <w:lang w:val="es-GT"/>
+        </w:rPr>
+        <w:t>específico</w:t>
+      </w:r>
+      <w:r>
+        <w:rPr>
+          <w:lang w:val="es-GT"/>
+        </w:rPr>
+        <w:t xml:space="preserve"> del sistema. Por lo que cabe recalcar de manera enlistada lo que se incluirá al final de este proyecto</w:t>
+      </w:r>
+      <w:r>
+        <w:rPr>
+          <w:lang w:val="es-GT"/>
+        </w:rPr>
+        <w:t>:</w:t>
+      </w:r>
+    </w:p>
+    <w:p>
+      <w:pPr>
+        <w:pStyle w:val="Prrafodelista"/>
+        <w:numPr>
+          <w:ilvl w:val="0"/>
+          <w:numId w:val="16"/>
+        </w:numPr>
+        <w:jc w:val="both"/>
+        <w:rPr>
+          <w:lang w:val="es-GT"/>
+        </w:rPr>
+      </w:pPr>
+      <w:r>
+        <w:rPr>
+          <w:lang w:val="es-GT"/>
+        </w:rPr>
+        <w:t xml:space="preserve">Un sistema que automatice procesos específicos </w:t>
+      </w:r>
+    </w:p>
+    <w:p>
+      <w:pPr>
+        <w:pStyle w:val="Prrafodelista"/>
+        <w:numPr>
+          <w:ilvl w:val="0"/>
+          <w:numId w:val="16"/>
+        </w:numPr>
+        <w:jc w:val="both"/>
+        <w:rPr>
+          <w:lang w:val="es-GT"/>
+        </w:rPr>
+      </w:pPr>
+      <w:r>
+        <w:rPr>
+          <w:lang w:val="es-GT"/>
+        </w:rPr>
+        <w:t>El documento de análisis de un sistema</w:t>
+      </w:r>
+    </w:p>
+    <w:p>
+      <w:pPr>
+        <w:pStyle w:val="Prrafodelista"/>
+        <w:numPr>
+          <w:ilvl w:val="0"/>
+          <w:numId w:val="16"/>
+        </w:numPr>
+        <w:jc w:val="both"/>
+        <w:rPr>
+          <w:lang w:val="es-GT"/>
+        </w:rPr>
+      </w:pPr>
+      <w:r>
+        <w:rPr>
+          <w:lang w:val="es-GT"/>
+        </w:rPr>
+        <w:t>El diseño de una base de datos</w:t>
+      </w:r>
+    </w:p>
+    <w:p>
+      <w:pPr>
+        <w:pStyle w:val="Prrafodelista"/>
+        <w:numPr>
+          <w:ilvl w:val="0"/>
+          <w:numId w:val="16"/>
+        </w:numPr>
+        <w:jc w:val="both"/>
+        <w:rPr>
+          <w:lang w:val="es-GT"/>
+        </w:rPr>
+      </w:pPr>
+      <w:r>
+        <w:rPr>
+          <w:lang w:val="es-GT"/>
+        </w:rPr>
+        <w:t>Capacitación por parte del equipo de trabajo que desarrollo el sistema</w:t>
+      </w:r>
+    </w:p>
+    <w:p>
+      <w:pPr>
+        <w:pStyle w:val="Prrafodelista"/>
+        <w:jc w:val="both"/>
+        <w:rPr>
+          <w:lang w:val="es-GT"/>
+        </w:rPr>
+      </w:pPr>
+    </w:p>
+    <w:p>
+      <w:pPr>
+        <w:pStyle w:val="Ttulo3"/>
+        <w:rPr>
+          <w:rFonts w:ascii="Arial" w:hAnsi="Arial" w:cs="Arial"/>
+          <w:lang w:val="es-GT"/>
+        </w:rPr>
+      </w:pPr>
+      <w:r>
+        <w:rPr>
+          <w:rFonts w:ascii="Arial" w:hAnsi="Arial" w:cs="Arial"/>
+        </w:rPr>
+        <w:t>FUNCIONALIDADES</w:t>
+      </w:r>
+    </w:p>
+    <w:p>
+      <w:pPr>
+        <w:jc w:val="both"/>
+        <w:rPr>
+          <w:lang w:val="es-GT"/>
+        </w:rPr>
+      </w:pPr>
+    </w:p>
+    <w:p>
+      <w:pPr>
+        <w:jc w:val="both"/>
+        <w:rPr>
+          <w:lang w:val="es-GT"/>
+        </w:rPr>
+      </w:pPr>
+      <w:r>
+        <w:rPr>
+          <w:lang w:val="es-GT"/>
+        </w:rPr>
+        <w:t xml:space="preserve">A continuación de </w:t>
+      </w:r>
+      <w:proofErr w:type="gramStart"/>
+      <w:r>
+        <w:rPr>
+          <w:lang w:val="es-GT"/>
+        </w:rPr>
+        <w:t>detallara</w:t>
+      </w:r>
+      <w:proofErr w:type="gramEnd"/>
+      <w:r>
+        <w:rPr>
+          <w:lang w:val="es-GT"/>
+        </w:rPr>
+        <w:t xml:space="preserve"> de manera </w:t>
+      </w:r>
+      <w:proofErr w:type="spellStart"/>
+      <w:r>
+        <w:rPr>
+          <w:lang w:val="es-GT"/>
+        </w:rPr>
+        <w:t>mas</w:t>
+      </w:r>
+      <w:proofErr w:type="spellEnd"/>
+      <w:r>
+        <w:rPr>
+          <w:lang w:val="es-GT"/>
+        </w:rPr>
+        <w:t xml:space="preserve"> especifica las funcionalidades que tendrá cada </w:t>
+      </w:r>
+      <w:proofErr w:type="spellStart"/>
+      <w:r>
+        <w:rPr>
+          <w:lang w:val="es-GT"/>
+        </w:rPr>
+        <w:t>modulo</w:t>
+      </w:r>
+      <w:proofErr w:type="spellEnd"/>
+      <w:r>
+        <w:rPr>
+          <w:lang w:val="es-GT"/>
+        </w:rPr>
+        <w:t xml:space="preserve"> de este sistema.</w:t>
+      </w:r>
+    </w:p>
+    <w:p>
+      <w:pPr>
+        <w:pStyle w:val="Prrafodelista"/>
+        <w:numPr>
+          <w:ilvl w:val="0"/>
+          <w:numId w:val="17"/>
+        </w:numPr>
+        <w:jc w:val="both"/>
+        <w:rPr>
+          <w:lang w:val="es-GT"/>
+        </w:rPr>
+      </w:pPr>
+      <w:r>
+        <w:rPr>
+          <w:lang w:val="es-GT"/>
+        </w:rPr>
+        <w:lastRenderedPageBreak/>
+        <w:t>Inventario</w:t>
+      </w:r>
+      <w:r>
+        <w:t xml:space="preserve">: </w:t>
+      </w:r>
+    </w:p>
+    <w:p>
+      <w:pPr>
+        <w:pStyle w:val="Prrafodelista"/>
+        <w:jc w:val="both"/>
+        <w:rPr>
+          <w:lang w:val="es-GT"/>
+        </w:rPr>
+      </w:pPr>
+      <w:r>
+        <w:rPr>
+          <w:lang w:val="es-GT"/>
+        </w:rPr>
+        <w:t xml:space="preserve">Este </w:t>
+      </w:r>
+      <w:r>
+        <w:rPr>
+          <w:lang w:val="es-GT"/>
+        </w:rPr>
+        <w:t>módulo</w:t>
+      </w:r>
+      <w:r>
+        <w:rPr>
+          <w:lang w:val="es-GT"/>
+        </w:rPr>
+        <w:t xml:space="preserve"> trata del r</w:t>
+      </w:r>
+      <w:r>
+        <w:rPr>
+          <w:lang w:val="es-GT"/>
+        </w:rPr>
+        <w:t xml:space="preserve">egistro de materiales o productos que se realiza al comienzo de cualquier ejercicio contable. La función del inventario es detectar las posibles variaciones entre este y el registro del </w:t>
+      </w:r>
+      <w:proofErr w:type="spellStart"/>
+      <w:r>
+        <w:rPr>
+          <w:lang w:val="es-GT"/>
+        </w:rPr>
+        <w:t>dia</w:t>
+      </w:r>
+      <w:proofErr w:type="spellEnd"/>
+      <w:r>
+        <w:rPr>
+          <w:lang w:val="es-GT"/>
+        </w:rPr>
+        <w:t xml:space="preserve"> anterior, </w:t>
+      </w:r>
+      <w:proofErr w:type="spellStart"/>
+      <w:r>
+        <w:rPr>
+          <w:lang w:val="es-GT"/>
+        </w:rPr>
+        <w:t>asi</w:t>
+      </w:r>
+      <w:proofErr w:type="spellEnd"/>
+      <w:r>
+        <w:rPr>
+          <w:lang w:val="es-GT"/>
+        </w:rPr>
+        <w:t xml:space="preserve"> mismo el encargado del establecimiento tendrá la posibilidad de poder registrar entradas y salidas de los activos todo esto incluyendo detalles del proveedor al que se le solicitador dichos productos, de la misma manera el sistema notificara al encargado cuando en el inventario haya cierta cantidad que se considera baja dentro de la bodegas para que de esta manera se pueda surtir la bodega de manera pronta.</w:t>
+      </w:r>
+    </w:p>
+    <w:p>
+      <w:pPr>
+        <w:pStyle w:val="Prrafodelista"/>
+        <w:jc w:val="both"/>
+        <w:rPr>
+          <w:lang w:val="es-GT"/>
+        </w:rPr>
+      </w:pPr>
+    </w:p>
+    <w:p>
+      <w:pPr>
+        <w:pStyle w:val="Prrafodelista"/>
+        <w:numPr>
+          <w:ilvl w:val="0"/>
+          <w:numId w:val="17"/>
+        </w:numPr>
+        <w:jc w:val="both"/>
+        <w:rPr>
+          <w:lang w:val="es-GT"/>
+        </w:rPr>
+      </w:pPr>
+      <w:r>
+        <w:rPr>
+          <w:lang w:val="es-GT"/>
+        </w:rPr>
+        <w:t>Reservaciones:</w:t>
+      </w:r>
+    </w:p>
+    <w:p>
+      <w:pPr>
+        <w:pStyle w:val="Prrafodelista"/>
+        <w:jc w:val="both"/>
+        <w:rPr>
+          <w:lang w:val="es-GT"/>
+        </w:rPr>
+      </w:pPr>
+      <w:r>
+        <w:rPr>
+          <w:lang w:val="es-GT"/>
+        </w:rPr>
+        <w:t>Este modulo esta enfocado en ayudar tanto al recepcionista como al encargado del establecimiento por medio de un mejor control en las habitaciones reservadas, para esto debemos de tomar en cuenta los diferentes métodos que existen para poder reservar una habitación.</w:t>
+      </w:r>
+      <w:r>
+        <w:rPr>
+          <w:lang w:val="es-GT"/>
+        </w:rPr>
+        <w:t xml:space="preserve"> Aquí se </w:t>
+      </w:r>
+      <w:proofErr w:type="spellStart"/>
+      <w:r>
+        <w:rPr>
+          <w:lang w:val="es-GT"/>
+        </w:rPr>
+        <w:t>podra</w:t>
+      </w:r>
+      <w:proofErr w:type="spellEnd"/>
+      <w:r>
+        <w:rPr>
+          <w:lang w:val="es-GT"/>
+        </w:rPr>
+        <w:t xml:space="preserve"> descontar las habitaciones ya reservadas y </w:t>
+      </w:r>
+      <w:r>
+        <w:rPr>
+          <w:lang w:val="es-GT"/>
+        </w:rPr>
+        <w:t>así</w:t>
+      </w:r>
+      <w:r>
+        <w:rPr>
+          <w:lang w:val="es-GT"/>
+        </w:rPr>
+        <w:t xml:space="preserve"> poder tener una mejor calendarización de disponibilidad dentro del hotel.</w:t>
+      </w:r>
+    </w:p>
+    <w:p>
+      <w:pPr>
+        <w:pStyle w:val="Prrafodelista"/>
+        <w:jc w:val="both"/>
+        <w:rPr>
+          <w:lang w:val="es-GT"/>
+        </w:rPr>
+      </w:pPr>
+    </w:p>
+    <w:p>
+      <w:pPr>
+        <w:pStyle w:val="Prrafodelista"/>
+        <w:numPr>
+          <w:ilvl w:val="0"/>
+          <w:numId w:val="17"/>
+        </w:numPr>
+        <w:jc w:val="both"/>
+        <w:rPr>
+          <w:lang w:val="es-GT"/>
+        </w:rPr>
+      </w:pPr>
+      <w:r>
+        <w:rPr>
+          <w:lang w:val="es-GT"/>
+        </w:rPr>
+        <w:t>Facturación:</w:t>
+      </w:r>
+    </w:p>
+    <w:p>
+      <w:pPr>
+        <w:pStyle w:val="Prrafodelista"/>
+        <w:jc w:val="both"/>
+        <w:rPr>
+          <w:lang w:val="es-GT"/>
+        </w:rPr>
+      </w:pPr>
+      <w:r>
+        <w:rPr>
+          <w:lang w:val="es-GT"/>
+        </w:rPr>
+        <w:t xml:space="preserve">Con el sistema de facturación se puede llevar un mejor control de </w:t>
+      </w:r>
+      <w:r>
+        <w:rPr>
+          <w:lang w:val="es-GT"/>
+        </w:rPr>
+        <w:t>las facturas emitidas</w:t>
+      </w:r>
+      <w:r>
+        <w:rPr>
+          <w:lang w:val="es-GT"/>
+        </w:rPr>
+        <w:t xml:space="preserve">, de la misma manera se puede llevar un mejor seguimiento de las facturas pagadas y vencidas, </w:t>
+      </w:r>
+      <w:proofErr w:type="spellStart"/>
+      <w:r>
+        <w:rPr>
+          <w:lang w:val="es-GT"/>
+        </w:rPr>
+        <w:t>asi</w:t>
+      </w:r>
+      <w:proofErr w:type="spellEnd"/>
+      <w:r>
+        <w:rPr>
+          <w:lang w:val="es-GT"/>
+        </w:rPr>
+        <w:t xml:space="preserve"> mismo se puede llevar una mejor contabilidad que beneficiaran a los dueños el establecimiento. Aquí se podrá guardar dentro de la base de datos la información de todos los clientes y de la misma manera poder clasificarlos como frecuentes, nuevos y especiales en donde cada clasificación se </w:t>
+      </w:r>
+      <w:r>
+        <w:rPr>
+          <w:lang w:val="es-GT"/>
+        </w:rPr>
+        <w:t>tomará</w:t>
+      </w:r>
+      <w:r>
+        <w:rPr>
+          <w:lang w:val="es-GT"/>
+        </w:rPr>
+        <w:t xml:space="preserve"> en cuenta un precio fijo o especial.</w:t>
+      </w:r>
+    </w:p>
+    <w:p>
+      <w:pPr>
+        <w:jc w:val="both"/>
+        <w:rPr>
+          <w:lang w:val="es-GT"/>
+        </w:rPr>
+      </w:pPr>
+    </w:p>
+    <w:p>
+      <w:pPr>
+        <w:jc w:val="both"/>
+        <w:rPr>
+          <w:lang w:val="es-GT"/>
+        </w:rPr>
+      </w:pPr>
+    </w:p>
+    <w:p>
+      <w:pPr>
+        <w:jc w:val="both"/>
+        <w:rPr>
+          <w:lang w:val="es-GT"/>
+        </w:rPr>
+      </w:pPr>
+      <w:r>
+        <w:rPr>
+          <w:lang w:val="es-GT"/>
+        </w:rPr>
+        <w:t xml:space="preserve">Con la </w:t>
+      </w:r>
+      <w:r>
+        <w:rPr>
+          <w:lang w:val="es-GT"/>
+        </w:rPr>
+        <w:t>implementación de este sistema se tienen contemplados resultados positivos dentro de un futuro cercano, en donde se pueda visualizar la importancia de actualizar y mejorar procesos dentro de la empresa, también tratamos que esto pueda beneficiar de manera económica a la empresa ya que se tiene un mejor control de todo y esto impide que hayan pérdidas económicas innecesarias dentro de cada departamento, tratamos de poder mejorar algunos procesos ambiguos con los que seguía trabajando la empresa en donde no eran del todo eficientes y a veces traían problemas consigo.</w:t>
+      </w:r>
     </w:p>
     <w:sectPr>
       <w:pgSz w:w="12240" w:h="15840"/>
@@ -3988,6 +5906,232 @@
 <file path=word/numbering.xml><?xml version="1.0" encoding="utf-8"?>
 <w:numbering xmlns:wpc="http://schemas.microsoft.com/office/word/2010/wordprocessingCanvas" xmlns:cx="http://schemas.microsoft.com/office/drawing/2014/chartex" xmlns:cx1="http://schemas.microsoft.com/office/drawing/2015/9/8/chartex" xmlns:cx2="http://schemas.microsoft.com/office/drawing/2015/10/21/chartex" xmlns:cx3="http://schemas.microsoft.com/office/drawing/2016/5/9/chartex" xmlns:cx4="http://schemas.microsoft.com/office/drawing/2016/5/10/chartex" xmlns:cx5="http://schemas.microsoft.com/office/drawing/2016/5/11/chartex" xmlns:cx6="http://schemas.microsoft.com/office/drawing/2016/5/12/chartex" xmlns:cx7="http://schemas.microsoft.com/office/drawing/2016/5/13/chartex" xmlns:cx8="http://schemas.microsoft.com/office/drawing/2016/5/14/chartex" xmlns:mc="http://schemas.openxmlformats.org/markup-compatibility/2006" xmlns:aink="http://schemas.microsoft.com/office/drawing/2016/ink" xmlns:am3d="http://schemas.microsoft.com/office/drawing/2017/model3d" xmlns:o="urn:schemas-microsoft-com:office:office" xmlns:r="http://schemas.openxmlformats.org/officeDocument/2006/relationships" xmlns:m="http://schemas.openxmlformats.org/officeDocument/2006/math" xmlns:v="urn:schemas-microsoft-com:vml" xmlns:wp14="http://schemas.microsoft.com/office/word/2010/wordprocessingDrawing" xmlns:wp="http://schemas.openxmlformats.org/drawingml/2006/wordprocessingDrawing" xmlns:w10="urn:schemas-microsoft-com:office:word" xmlns:w="http://schemas.openxmlformats.org/wordprocessingml/2006/main" xmlns:w14="http://schemas.microsoft.com/office/word/2010/wordml" xmlns:w15="http://schemas.microsoft.com/office/word/2012/wordml" xmlns:w16cex="http://schemas.microsoft.com/office/word/2018/wordml/cex" xmlns:w16cid="http://schemas.microsoft.com/office/word/2016/wordml/cid" xmlns:w16="http://schemas.microsoft.com/office/word/2018/wordml" xmlns:w16sdtdh="http://schemas.microsoft.com/office/word/2020/wordml/sdtdatahash" xmlns:w16se="http://schemas.microsoft.com/office/word/2015/wordml/symex" xmlns:wpg="http://schemas.microsoft.com/office/word/2010/wordprocessingGroup" xmlns:wpi="http://schemas.microsoft.com/office/word/2010/wordprocessingInk" xmlns:wne="http://schemas.microsoft.com/office/word/2006/wordml" xmlns:wps="http://schemas.microsoft.com/office/word/2010/wordprocessingShape" mc:Ignorable="w14 w15 w16se w16cid w16 w16cex w16sdtdh wp14">
   <w:abstractNum w:abstractNumId="0" w15:restartNumberingAfterBreak="0">
+    <w:nsid w:val="04AB45EA"/>
+    <w:multiLevelType w:val="hybridMultilevel"/>
+    <w:tmpl w:val="E59AFE9E"/>
+    <w:lvl w:ilvl="0" w:tplc="100A0001">
+      <w:start w:val="1"/>
+      <w:numFmt w:val="bullet"/>
+      <w:lvlText w:val=""/>
+      <w:lvlJc w:val="left"/>
+      <w:pPr>
+        <w:ind w:left="720" w:hanging="360"/>
+      </w:pPr>
+      <w:rPr>
+        <w:rFonts w:ascii="Symbol" w:hAnsi="Symbol" w:hint="default"/>
+      </w:rPr>
+    </w:lvl>
+    <w:lvl w:ilvl="1" w:tplc="100A0003" w:tentative="1">
+      <w:start w:val="1"/>
+      <w:numFmt w:val="bullet"/>
+      <w:lvlText w:val="o"/>
+      <w:lvlJc w:val="left"/>
+      <w:pPr>
+        <w:ind w:left="1440" w:hanging="360"/>
+      </w:pPr>
+      <w:rPr>
+        <w:rFonts w:ascii="Courier New" w:hAnsi="Courier New" w:cs="Courier New" w:hint="default"/>
+      </w:rPr>
+    </w:lvl>
+    <w:lvl w:ilvl="2" w:tplc="100A0005" w:tentative="1">
+      <w:start w:val="1"/>
+      <w:numFmt w:val="bullet"/>
+      <w:lvlText w:val=""/>
+      <w:lvlJc w:val="left"/>
+      <w:pPr>
+        <w:ind w:left="2160" w:hanging="360"/>
+      </w:pPr>
+      <w:rPr>
+        <w:rFonts w:ascii="Wingdings" w:hAnsi="Wingdings" w:hint="default"/>
+      </w:rPr>
+    </w:lvl>
+    <w:lvl w:ilvl="3" w:tplc="100A0001" w:tentative="1">
+      <w:start w:val="1"/>
+      <w:numFmt w:val="bullet"/>
+      <w:lvlText w:val=""/>
+      <w:lvlJc w:val="left"/>
+      <w:pPr>
+        <w:ind w:left="2880" w:hanging="360"/>
+      </w:pPr>
+      <w:rPr>
+        <w:rFonts w:ascii="Symbol" w:hAnsi="Symbol" w:hint="default"/>
+      </w:rPr>
+    </w:lvl>
+    <w:lvl w:ilvl="4" w:tplc="100A0003" w:tentative="1">
+      <w:start w:val="1"/>
+      <w:numFmt w:val="bullet"/>
+      <w:lvlText w:val="o"/>
+      <w:lvlJc w:val="left"/>
+      <w:pPr>
+        <w:ind w:left="3600" w:hanging="360"/>
+      </w:pPr>
+      <w:rPr>
+        <w:rFonts w:ascii="Courier New" w:hAnsi="Courier New" w:cs="Courier New" w:hint="default"/>
+      </w:rPr>
+    </w:lvl>
+    <w:lvl w:ilvl="5" w:tplc="100A0005" w:tentative="1">
+      <w:start w:val="1"/>
+      <w:numFmt w:val="bullet"/>
+      <w:lvlText w:val=""/>
+      <w:lvlJc w:val="left"/>
+      <w:pPr>
+        <w:ind w:left="4320" w:hanging="360"/>
+      </w:pPr>
+      <w:rPr>
+        <w:rFonts w:ascii="Wingdings" w:hAnsi="Wingdings" w:hint="default"/>
+      </w:rPr>
+    </w:lvl>
+    <w:lvl w:ilvl="6" w:tplc="100A0001" w:tentative="1">
+      <w:start w:val="1"/>
+      <w:numFmt w:val="bullet"/>
+      <w:lvlText w:val=""/>
+      <w:lvlJc w:val="left"/>
+      <w:pPr>
+        <w:ind w:left="5040" w:hanging="360"/>
+      </w:pPr>
+      <w:rPr>
+        <w:rFonts w:ascii="Symbol" w:hAnsi="Symbol" w:hint="default"/>
+      </w:rPr>
+    </w:lvl>
+    <w:lvl w:ilvl="7" w:tplc="100A0003" w:tentative="1">
+      <w:start w:val="1"/>
+      <w:numFmt w:val="bullet"/>
+      <w:lvlText w:val="o"/>
+      <w:lvlJc w:val="left"/>
+      <w:pPr>
+        <w:ind w:left="5760" w:hanging="360"/>
+      </w:pPr>
+      <w:rPr>
+        <w:rFonts w:ascii="Courier New" w:hAnsi="Courier New" w:cs="Courier New" w:hint="default"/>
+      </w:rPr>
+    </w:lvl>
+    <w:lvl w:ilvl="8" w:tplc="100A0005" w:tentative="1">
+      <w:start w:val="1"/>
+      <w:numFmt w:val="bullet"/>
+      <w:lvlText w:val=""/>
+      <w:lvlJc w:val="left"/>
+      <w:pPr>
+        <w:ind w:left="6480" w:hanging="360"/>
+      </w:pPr>
+      <w:rPr>
+        <w:rFonts w:ascii="Wingdings" w:hAnsi="Wingdings" w:hint="default"/>
+      </w:rPr>
+    </w:lvl>
+  </w:abstractNum>
+  <w:abstractNum w:abstractNumId="1" w15:restartNumberingAfterBreak="0">
+    <w:nsid w:val="07CC5DA9"/>
+    <w:multiLevelType w:val="hybridMultilevel"/>
+    <w:tmpl w:val="A63267E0"/>
+    <w:lvl w:ilvl="0" w:tplc="100A0003">
+      <w:start w:val="1"/>
+      <w:numFmt w:val="bullet"/>
+      <w:lvlText w:val="o"/>
+      <w:lvlJc w:val="left"/>
+      <w:pPr>
+        <w:ind w:left="720" w:hanging="360"/>
+      </w:pPr>
+      <w:rPr>
+        <w:rFonts w:ascii="Courier New" w:hAnsi="Courier New" w:cs="Courier New" w:hint="default"/>
+      </w:rPr>
+    </w:lvl>
+    <w:lvl w:ilvl="1" w:tplc="FFFFFFFF" w:tentative="1">
+      <w:start w:val="1"/>
+      <w:numFmt w:val="bullet"/>
+      <w:lvlText w:val="o"/>
+      <w:lvlJc w:val="left"/>
+      <w:pPr>
+        <w:ind w:left="1440" w:hanging="360"/>
+      </w:pPr>
+      <w:rPr>
+        <w:rFonts w:ascii="Courier New" w:hAnsi="Courier New" w:cs="Courier New" w:hint="default"/>
+      </w:rPr>
+    </w:lvl>
+    <w:lvl w:ilvl="2" w:tplc="FFFFFFFF" w:tentative="1">
+      <w:start w:val="1"/>
+      <w:numFmt w:val="bullet"/>
+      <w:lvlText w:val=""/>
+      <w:lvlJc w:val="left"/>
+      <w:pPr>
+        <w:ind w:left="2160" w:hanging="360"/>
+      </w:pPr>
+      <w:rPr>
+        <w:rFonts w:ascii="Wingdings" w:hAnsi="Wingdings" w:hint="default"/>
+      </w:rPr>
+    </w:lvl>
+    <w:lvl w:ilvl="3" w:tplc="FFFFFFFF" w:tentative="1">
+      <w:start w:val="1"/>
+      <w:numFmt w:val="bullet"/>
+      <w:lvlText w:val=""/>
+      <w:lvlJc w:val="left"/>
+      <w:pPr>
+        <w:ind w:left="2880" w:hanging="360"/>
+      </w:pPr>
+      <w:rPr>
+        <w:rFonts w:ascii="Symbol" w:hAnsi="Symbol" w:hint="default"/>
+      </w:rPr>
+    </w:lvl>
+    <w:lvl w:ilvl="4" w:tplc="FFFFFFFF" w:tentative="1">
+      <w:start w:val="1"/>
+      <w:numFmt w:val="bullet"/>
+      <w:lvlText w:val="o"/>
+      <w:lvlJc w:val="left"/>
+      <w:pPr>
+        <w:ind w:left="3600" w:hanging="360"/>
+      </w:pPr>
+      <w:rPr>
+        <w:rFonts w:ascii="Courier New" w:hAnsi="Courier New" w:cs="Courier New" w:hint="default"/>
+      </w:rPr>
+    </w:lvl>
+    <w:lvl w:ilvl="5" w:tplc="FFFFFFFF" w:tentative="1">
+      <w:start w:val="1"/>
+      <w:numFmt w:val="bullet"/>
+      <w:lvlText w:val=""/>
+      <w:lvlJc w:val="left"/>
+      <w:pPr>
+        <w:ind w:left="4320" w:hanging="360"/>
+      </w:pPr>
+      <w:rPr>
+        <w:rFonts w:ascii="Wingdings" w:hAnsi="Wingdings" w:hint="default"/>
+      </w:rPr>
+    </w:lvl>
+    <w:lvl w:ilvl="6" w:tplc="FFFFFFFF" w:tentative="1">
+      <w:start w:val="1"/>
+      <w:numFmt w:val="bullet"/>
+      <w:lvlText w:val=""/>
+      <w:lvlJc w:val="left"/>
+      <w:pPr>
+        <w:ind w:left="5040" w:hanging="360"/>
+      </w:pPr>
+      <w:rPr>
+        <w:rFonts w:ascii="Symbol" w:hAnsi="Symbol" w:hint="default"/>
+      </w:rPr>
+    </w:lvl>
+    <w:lvl w:ilvl="7" w:tplc="FFFFFFFF" w:tentative="1">
+      <w:start w:val="1"/>
+      <w:numFmt w:val="bullet"/>
+      <w:lvlText w:val="o"/>
+      <w:lvlJc w:val="left"/>
+      <w:pPr>
+        <w:ind w:left="5760" w:hanging="360"/>
+      </w:pPr>
+      <w:rPr>
+        <w:rFonts w:ascii="Courier New" w:hAnsi="Courier New" w:cs="Courier New" w:hint="default"/>
+      </w:rPr>
+    </w:lvl>
+    <w:lvl w:ilvl="8" w:tplc="FFFFFFFF" w:tentative="1">
+      <w:start w:val="1"/>
+      <w:numFmt w:val="bullet"/>
+      <w:lvlText w:val=""/>
+      <w:lvlJc w:val="left"/>
+      <w:pPr>
+        <w:ind w:left="6480" w:hanging="360"/>
+      </w:pPr>
+      <w:rPr>
+        <w:rFonts w:ascii="Wingdings" w:hAnsi="Wingdings" w:hint="default"/>
+      </w:rPr>
+    </w:lvl>
+  </w:abstractNum>
+  <w:abstractNum w:abstractNumId="2" w15:restartNumberingAfterBreak="0">
     <w:nsid w:val="098C6C57"/>
     <w:multiLevelType w:val="hybridMultilevel"/>
     <w:tmpl w:val="EA6269DC"/>
@@ -4073,7 +6217,7 @@
       </w:pPr>
     </w:lvl>
   </w:abstractNum>
-  <w:abstractNum w:abstractNumId="1" w15:restartNumberingAfterBreak="0">
+  <w:abstractNum w:abstractNumId="3" w15:restartNumberingAfterBreak="0">
     <w:nsid w:val="101A6F54"/>
     <w:multiLevelType w:val="hybridMultilevel"/>
     <w:tmpl w:val="7012E696"/>
@@ -4186,7 +6330,7 @@
       </w:rPr>
     </w:lvl>
   </w:abstractNum>
-  <w:abstractNum w:abstractNumId="2" w15:restartNumberingAfterBreak="0">
+  <w:abstractNum w:abstractNumId="4" w15:restartNumberingAfterBreak="0">
     <w:nsid w:val="20145F3D"/>
     <w:multiLevelType w:val="hybridMultilevel"/>
     <w:tmpl w:val="F6A8127A"/>
@@ -4299,7 +6443,233 @@
       </w:rPr>
     </w:lvl>
   </w:abstractNum>
-  <w:abstractNum w:abstractNumId="3" w15:restartNumberingAfterBreak="0">
+  <w:abstractNum w:abstractNumId="5" w15:restartNumberingAfterBreak="0">
+    <w:nsid w:val="21D06C04"/>
+    <w:multiLevelType w:val="hybridMultilevel"/>
+    <w:tmpl w:val="019E7648"/>
+    <w:lvl w:ilvl="0" w:tplc="100A0001">
+      <w:start w:val="1"/>
+      <w:numFmt w:val="bullet"/>
+      <w:lvlText w:val=""/>
+      <w:lvlJc w:val="left"/>
+      <w:pPr>
+        <w:ind w:left="720" w:hanging="360"/>
+      </w:pPr>
+      <w:rPr>
+        <w:rFonts w:ascii="Symbol" w:hAnsi="Symbol" w:hint="default"/>
+      </w:rPr>
+    </w:lvl>
+    <w:lvl w:ilvl="1" w:tplc="100A0003" w:tentative="1">
+      <w:start w:val="1"/>
+      <w:numFmt w:val="bullet"/>
+      <w:lvlText w:val="o"/>
+      <w:lvlJc w:val="left"/>
+      <w:pPr>
+        <w:ind w:left="1440" w:hanging="360"/>
+      </w:pPr>
+      <w:rPr>
+        <w:rFonts w:ascii="Courier New" w:hAnsi="Courier New" w:cs="Courier New" w:hint="default"/>
+      </w:rPr>
+    </w:lvl>
+    <w:lvl w:ilvl="2" w:tplc="100A0005" w:tentative="1">
+      <w:start w:val="1"/>
+      <w:numFmt w:val="bullet"/>
+      <w:lvlText w:val=""/>
+      <w:lvlJc w:val="left"/>
+      <w:pPr>
+        <w:ind w:left="2160" w:hanging="360"/>
+      </w:pPr>
+      <w:rPr>
+        <w:rFonts w:ascii="Wingdings" w:hAnsi="Wingdings" w:hint="default"/>
+      </w:rPr>
+    </w:lvl>
+    <w:lvl w:ilvl="3" w:tplc="100A0001" w:tentative="1">
+      <w:start w:val="1"/>
+      <w:numFmt w:val="bullet"/>
+      <w:lvlText w:val=""/>
+      <w:lvlJc w:val="left"/>
+      <w:pPr>
+        <w:ind w:left="2880" w:hanging="360"/>
+      </w:pPr>
+      <w:rPr>
+        <w:rFonts w:ascii="Symbol" w:hAnsi="Symbol" w:hint="default"/>
+      </w:rPr>
+    </w:lvl>
+    <w:lvl w:ilvl="4" w:tplc="100A0003" w:tentative="1">
+      <w:start w:val="1"/>
+      <w:numFmt w:val="bullet"/>
+      <w:lvlText w:val="o"/>
+      <w:lvlJc w:val="left"/>
+      <w:pPr>
+        <w:ind w:left="3600" w:hanging="360"/>
+      </w:pPr>
+      <w:rPr>
+        <w:rFonts w:ascii="Courier New" w:hAnsi="Courier New" w:cs="Courier New" w:hint="default"/>
+      </w:rPr>
+    </w:lvl>
+    <w:lvl w:ilvl="5" w:tplc="100A0005" w:tentative="1">
+      <w:start w:val="1"/>
+      <w:numFmt w:val="bullet"/>
+      <w:lvlText w:val=""/>
+      <w:lvlJc w:val="left"/>
+      <w:pPr>
+        <w:ind w:left="4320" w:hanging="360"/>
+      </w:pPr>
+      <w:rPr>
+        <w:rFonts w:ascii="Wingdings" w:hAnsi="Wingdings" w:hint="default"/>
+      </w:rPr>
+    </w:lvl>
+    <w:lvl w:ilvl="6" w:tplc="100A0001" w:tentative="1">
+      <w:start w:val="1"/>
+      <w:numFmt w:val="bullet"/>
+      <w:lvlText w:val=""/>
+      <w:lvlJc w:val="left"/>
+      <w:pPr>
+        <w:ind w:left="5040" w:hanging="360"/>
+      </w:pPr>
+      <w:rPr>
+        <w:rFonts w:ascii="Symbol" w:hAnsi="Symbol" w:hint="default"/>
+      </w:rPr>
+    </w:lvl>
+    <w:lvl w:ilvl="7" w:tplc="100A0003" w:tentative="1">
+      <w:start w:val="1"/>
+      <w:numFmt w:val="bullet"/>
+      <w:lvlText w:val="o"/>
+      <w:lvlJc w:val="left"/>
+      <w:pPr>
+        <w:ind w:left="5760" w:hanging="360"/>
+      </w:pPr>
+      <w:rPr>
+        <w:rFonts w:ascii="Courier New" w:hAnsi="Courier New" w:cs="Courier New" w:hint="default"/>
+      </w:rPr>
+    </w:lvl>
+    <w:lvl w:ilvl="8" w:tplc="100A0005" w:tentative="1">
+      <w:start w:val="1"/>
+      <w:numFmt w:val="bullet"/>
+      <w:lvlText w:val=""/>
+      <w:lvlJc w:val="left"/>
+      <w:pPr>
+        <w:ind w:left="6480" w:hanging="360"/>
+      </w:pPr>
+      <w:rPr>
+        <w:rFonts w:ascii="Wingdings" w:hAnsi="Wingdings" w:hint="default"/>
+      </w:rPr>
+    </w:lvl>
+  </w:abstractNum>
+  <w:abstractNum w:abstractNumId="6" w15:restartNumberingAfterBreak="0">
+    <w:nsid w:val="2AB21995"/>
+    <w:multiLevelType w:val="hybridMultilevel"/>
+    <w:tmpl w:val="87229406"/>
+    <w:lvl w:ilvl="0" w:tplc="100A0001">
+      <w:start w:val="1"/>
+      <w:numFmt w:val="bullet"/>
+      <w:lvlText w:val=""/>
+      <w:lvlJc w:val="left"/>
+      <w:pPr>
+        <w:ind w:left="720" w:hanging="360"/>
+      </w:pPr>
+      <w:rPr>
+        <w:rFonts w:ascii="Symbol" w:hAnsi="Symbol" w:hint="default"/>
+      </w:rPr>
+    </w:lvl>
+    <w:lvl w:ilvl="1" w:tplc="100A0003" w:tentative="1">
+      <w:start w:val="1"/>
+      <w:numFmt w:val="bullet"/>
+      <w:lvlText w:val="o"/>
+      <w:lvlJc w:val="left"/>
+      <w:pPr>
+        <w:ind w:left="1440" w:hanging="360"/>
+      </w:pPr>
+      <w:rPr>
+        <w:rFonts w:ascii="Courier New" w:hAnsi="Courier New" w:cs="Courier New" w:hint="default"/>
+      </w:rPr>
+    </w:lvl>
+    <w:lvl w:ilvl="2" w:tplc="100A0005" w:tentative="1">
+      <w:start w:val="1"/>
+      <w:numFmt w:val="bullet"/>
+      <w:lvlText w:val=""/>
+      <w:lvlJc w:val="left"/>
+      <w:pPr>
+        <w:ind w:left="2160" w:hanging="360"/>
+      </w:pPr>
+      <w:rPr>
+        <w:rFonts w:ascii="Wingdings" w:hAnsi="Wingdings" w:hint="default"/>
+      </w:rPr>
+    </w:lvl>
+    <w:lvl w:ilvl="3" w:tplc="100A0001" w:tentative="1">
+      <w:start w:val="1"/>
+      <w:numFmt w:val="bullet"/>
+      <w:lvlText w:val=""/>
+      <w:lvlJc w:val="left"/>
+      <w:pPr>
+        <w:ind w:left="2880" w:hanging="360"/>
+      </w:pPr>
+      <w:rPr>
+        <w:rFonts w:ascii="Symbol" w:hAnsi="Symbol" w:hint="default"/>
+      </w:rPr>
+    </w:lvl>
+    <w:lvl w:ilvl="4" w:tplc="100A0003" w:tentative="1">
+      <w:start w:val="1"/>
+      <w:numFmt w:val="bullet"/>
+      <w:lvlText w:val="o"/>
+      <w:lvlJc w:val="left"/>
+      <w:pPr>
+        <w:ind w:left="3600" w:hanging="360"/>
+      </w:pPr>
+      <w:rPr>
+        <w:rFonts w:ascii="Courier New" w:hAnsi="Courier New" w:cs="Courier New" w:hint="default"/>
+      </w:rPr>
+    </w:lvl>
+    <w:lvl w:ilvl="5" w:tplc="100A0005" w:tentative="1">
+      <w:start w:val="1"/>
+      <w:numFmt w:val="bullet"/>
+      <w:lvlText w:val=""/>
+      <w:lvlJc w:val="left"/>
+      <w:pPr>
+        <w:ind w:left="4320" w:hanging="360"/>
+      </w:pPr>
+      <w:rPr>
+        <w:rFonts w:ascii="Wingdings" w:hAnsi="Wingdings" w:hint="default"/>
+      </w:rPr>
+    </w:lvl>
+    <w:lvl w:ilvl="6" w:tplc="100A0001" w:tentative="1">
+      <w:start w:val="1"/>
+      <w:numFmt w:val="bullet"/>
+      <w:lvlText w:val=""/>
+      <w:lvlJc w:val="left"/>
+      <w:pPr>
+        <w:ind w:left="5040" w:hanging="360"/>
+      </w:pPr>
+      <w:rPr>
+        <w:rFonts w:ascii="Symbol" w:hAnsi="Symbol" w:hint="default"/>
+      </w:rPr>
+    </w:lvl>
+    <w:lvl w:ilvl="7" w:tplc="100A0003" w:tentative="1">
+      <w:start w:val="1"/>
+      <w:numFmt w:val="bullet"/>
+      <w:lvlText w:val="o"/>
+      <w:lvlJc w:val="left"/>
+      <w:pPr>
+        <w:ind w:left="5760" w:hanging="360"/>
+      </w:pPr>
+      <w:rPr>
+        <w:rFonts w:ascii="Courier New" w:hAnsi="Courier New" w:cs="Courier New" w:hint="default"/>
+      </w:rPr>
+    </w:lvl>
+    <w:lvl w:ilvl="8" w:tplc="100A0005" w:tentative="1">
+      <w:start w:val="1"/>
+      <w:numFmt w:val="bullet"/>
+      <w:lvlText w:val=""/>
+      <w:lvlJc w:val="left"/>
+      <w:pPr>
+        <w:ind w:left="6480" w:hanging="360"/>
+      </w:pPr>
+      <w:rPr>
+        <w:rFonts w:ascii="Wingdings" w:hAnsi="Wingdings" w:hint="default"/>
+      </w:rPr>
+    </w:lvl>
+  </w:abstractNum>
+  <w:abstractNum w:abstractNumId="7" w15:restartNumberingAfterBreak="0">
     <w:nsid w:val="32B74F6E"/>
     <w:multiLevelType w:val="hybridMultilevel"/>
     <w:tmpl w:val="71901266"/>
@@ -4412,7 +6782,7 @@
       </w:rPr>
     </w:lvl>
   </w:abstractNum>
-  <w:abstractNum w:abstractNumId="4" w15:restartNumberingAfterBreak="0">
+  <w:abstractNum w:abstractNumId="8" w15:restartNumberingAfterBreak="0">
     <w:nsid w:val="37A56DAC"/>
     <w:multiLevelType w:val="hybridMultilevel"/>
     <w:tmpl w:val="529A58D0"/>
@@ -4525,7 +6895,7 @@
       </w:rPr>
     </w:lvl>
   </w:abstractNum>
-  <w:abstractNum w:abstractNumId="5" w15:restartNumberingAfterBreak="0">
+  <w:abstractNum w:abstractNumId="9" w15:restartNumberingAfterBreak="0">
     <w:nsid w:val="389B56DA"/>
     <w:multiLevelType w:val="hybridMultilevel"/>
     <w:tmpl w:val="86AAB456"/>
@@ -4638,7 +7008,7 @@
       </w:rPr>
     </w:lvl>
   </w:abstractNum>
-  <w:abstractNum w:abstractNumId="6" w15:restartNumberingAfterBreak="0">
+  <w:abstractNum w:abstractNumId="10" w15:restartNumberingAfterBreak="0">
     <w:nsid w:val="4455460C"/>
     <w:multiLevelType w:val="hybridMultilevel"/>
     <w:tmpl w:val="E8943AF4"/>
@@ -4778,7 +7148,120 @@
       </w:rPr>
     </w:lvl>
   </w:abstractNum>
-  <w:abstractNum w:abstractNumId="7" w15:restartNumberingAfterBreak="0">
+  <w:abstractNum w:abstractNumId="11" w15:restartNumberingAfterBreak="0">
+    <w:nsid w:val="4D8814D1"/>
+    <w:multiLevelType w:val="hybridMultilevel"/>
+    <w:tmpl w:val="AC3CFEA2"/>
+    <w:lvl w:ilvl="0" w:tplc="100A0001">
+      <w:start w:val="1"/>
+      <w:numFmt w:val="bullet"/>
+      <w:lvlText w:val=""/>
+      <w:lvlJc w:val="left"/>
+      <w:pPr>
+        <w:ind w:left="720" w:hanging="360"/>
+      </w:pPr>
+      <w:rPr>
+        <w:rFonts w:ascii="Symbol" w:hAnsi="Symbol" w:hint="default"/>
+      </w:rPr>
+    </w:lvl>
+    <w:lvl w:ilvl="1" w:tplc="100A0003" w:tentative="1">
+      <w:start w:val="1"/>
+      <w:numFmt w:val="bullet"/>
+      <w:lvlText w:val="o"/>
+      <w:lvlJc w:val="left"/>
+      <w:pPr>
+        <w:ind w:left="1440" w:hanging="360"/>
+      </w:pPr>
+      <w:rPr>
+        <w:rFonts w:ascii="Courier New" w:hAnsi="Courier New" w:cs="Courier New" w:hint="default"/>
+      </w:rPr>
+    </w:lvl>
+    <w:lvl w:ilvl="2" w:tplc="100A0005" w:tentative="1">
+      <w:start w:val="1"/>
+      <w:numFmt w:val="bullet"/>
+      <w:lvlText w:val=""/>
+      <w:lvlJc w:val="left"/>
+      <w:pPr>
+        <w:ind w:left="2160" w:hanging="360"/>
+      </w:pPr>
+      <w:rPr>
+        <w:rFonts w:ascii="Wingdings" w:hAnsi="Wingdings" w:hint="default"/>
+      </w:rPr>
+    </w:lvl>
+    <w:lvl w:ilvl="3" w:tplc="100A0001" w:tentative="1">
+      <w:start w:val="1"/>
+      <w:numFmt w:val="bullet"/>
+      <w:lvlText w:val=""/>
+      <w:lvlJc w:val="left"/>
+      <w:pPr>
+        <w:ind w:left="2880" w:hanging="360"/>
+      </w:pPr>
+      <w:rPr>
+        <w:rFonts w:ascii="Symbol" w:hAnsi="Symbol" w:hint="default"/>
+      </w:rPr>
+    </w:lvl>
+    <w:lvl w:ilvl="4" w:tplc="100A0003" w:tentative="1">
+      <w:start w:val="1"/>
+      <w:numFmt w:val="bullet"/>
+      <w:lvlText w:val="o"/>
+      <w:lvlJc w:val="left"/>
+      <w:pPr>
+        <w:ind w:left="3600" w:hanging="360"/>
+      </w:pPr>
+      <w:rPr>
+        <w:rFonts w:ascii="Courier New" w:hAnsi="Courier New" w:cs="Courier New" w:hint="default"/>
+      </w:rPr>
+    </w:lvl>
+    <w:lvl w:ilvl="5" w:tplc="100A0005" w:tentative="1">
+      <w:start w:val="1"/>
+      <w:numFmt w:val="bullet"/>
+      <w:lvlText w:val=""/>
+      <w:lvlJc w:val="left"/>
+      <w:pPr>
+        <w:ind w:left="4320" w:hanging="360"/>
+      </w:pPr>
+      <w:rPr>
+        <w:rFonts w:ascii="Wingdings" w:hAnsi="Wingdings" w:hint="default"/>
+      </w:rPr>
+    </w:lvl>
+    <w:lvl w:ilvl="6" w:tplc="100A0001" w:tentative="1">
+      <w:start w:val="1"/>
+      <w:numFmt w:val="bullet"/>
+      <w:lvlText w:val=""/>
+      <w:lvlJc w:val="left"/>
+      <w:pPr>
+        <w:ind w:left="5040" w:hanging="360"/>
+      </w:pPr>
+      <w:rPr>
+        <w:rFonts w:ascii="Symbol" w:hAnsi="Symbol" w:hint="default"/>
+      </w:rPr>
+    </w:lvl>
+    <w:lvl w:ilvl="7" w:tplc="100A0003" w:tentative="1">
+      <w:start w:val="1"/>
+      <w:numFmt w:val="bullet"/>
+      <w:lvlText w:val="o"/>
+      <w:lvlJc w:val="left"/>
+      <w:pPr>
+        <w:ind w:left="5760" w:hanging="360"/>
+      </w:pPr>
+      <w:rPr>
+        <w:rFonts w:ascii="Courier New" w:hAnsi="Courier New" w:cs="Courier New" w:hint="default"/>
+      </w:rPr>
+    </w:lvl>
+    <w:lvl w:ilvl="8" w:tplc="100A0005" w:tentative="1">
+      <w:start w:val="1"/>
+      <w:numFmt w:val="bullet"/>
+      <w:lvlText w:val=""/>
+      <w:lvlJc w:val="left"/>
+      <w:pPr>
+        <w:ind w:left="6480" w:hanging="360"/>
+      </w:pPr>
+      <w:rPr>
+        <w:rFonts w:ascii="Wingdings" w:hAnsi="Wingdings" w:hint="default"/>
+      </w:rPr>
+    </w:lvl>
+  </w:abstractNum>
+  <w:abstractNum w:abstractNumId="12" w15:restartNumberingAfterBreak="0">
     <w:nsid w:val="4F942D7C"/>
     <w:multiLevelType w:val="hybridMultilevel"/>
     <w:tmpl w:val="55343E0C"/>
@@ -4891,7 +7374,7 @@
       </w:rPr>
     </w:lvl>
   </w:abstractNum>
-  <w:abstractNum w:abstractNumId="8" w15:restartNumberingAfterBreak="0">
+  <w:abstractNum w:abstractNumId="13" w15:restartNumberingAfterBreak="0">
     <w:nsid w:val="5A401AD4"/>
     <w:multiLevelType w:val="hybridMultilevel"/>
     <w:tmpl w:val="EFCAB75E"/>
@@ -5004,7 +7487,120 @@
       </w:rPr>
     </w:lvl>
   </w:abstractNum>
-  <w:abstractNum w:abstractNumId="9" w15:restartNumberingAfterBreak="0">
+  <w:abstractNum w:abstractNumId="14" w15:restartNumberingAfterBreak="0">
+    <w:nsid w:val="5C9D4E28"/>
+    <w:multiLevelType w:val="hybridMultilevel"/>
+    <w:tmpl w:val="36387250"/>
+    <w:lvl w:ilvl="0" w:tplc="100A0001">
+      <w:start w:val="1"/>
+      <w:numFmt w:val="bullet"/>
+      <w:lvlText w:val=""/>
+      <w:lvlJc w:val="left"/>
+      <w:pPr>
+        <w:ind w:left="720" w:hanging="360"/>
+      </w:pPr>
+      <w:rPr>
+        <w:rFonts w:ascii="Symbol" w:hAnsi="Symbol" w:hint="default"/>
+      </w:rPr>
+    </w:lvl>
+    <w:lvl w:ilvl="1" w:tplc="100A0003" w:tentative="1">
+      <w:start w:val="1"/>
+      <w:numFmt w:val="bullet"/>
+      <w:lvlText w:val="o"/>
+      <w:lvlJc w:val="left"/>
+      <w:pPr>
+        <w:ind w:left="1440" w:hanging="360"/>
+      </w:pPr>
+      <w:rPr>
+        <w:rFonts w:ascii="Courier New" w:hAnsi="Courier New" w:cs="Courier New" w:hint="default"/>
+      </w:rPr>
+    </w:lvl>
+    <w:lvl w:ilvl="2" w:tplc="100A0005" w:tentative="1">
+      <w:start w:val="1"/>
+      <w:numFmt w:val="bullet"/>
+      <w:lvlText w:val=""/>
+      <w:lvlJc w:val="left"/>
+      <w:pPr>
+        <w:ind w:left="2160" w:hanging="360"/>
+      </w:pPr>
+      <w:rPr>
+        <w:rFonts w:ascii="Wingdings" w:hAnsi="Wingdings" w:hint="default"/>
+      </w:rPr>
+    </w:lvl>
+    <w:lvl w:ilvl="3" w:tplc="100A0001" w:tentative="1">
+      <w:start w:val="1"/>
+      <w:numFmt w:val="bullet"/>
+      <w:lvlText w:val=""/>
+      <w:lvlJc w:val="left"/>
+      <w:pPr>
+        <w:ind w:left="2880" w:hanging="360"/>
+      </w:pPr>
+      <w:rPr>
+        <w:rFonts w:ascii="Symbol" w:hAnsi="Symbol" w:hint="default"/>
+      </w:rPr>
+    </w:lvl>
+    <w:lvl w:ilvl="4" w:tplc="100A0003" w:tentative="1">
+      <w:start w:val="1"/>
+      <w:numFmt w:val="bullet"/>
+      <w:lvlText w:val="o"/>
+      <w:lvlJc w:val="left"/>
+      <w:pPr>
+        <w:ind w:left="3600" w:hanging="360"/>
+      </w:pPr>
+      <w:rPr>
+        <w:rFonts w:ascii="Courier New" w:hAnsi="Courier New" w:cs="Courier New" w:hint="default"/>
+      </w:rPr>
+    </w:lvl>
+    <w:lvl w:ilvl="5" w:tplc="100A0005" w:tentative="1">
+      <w:start w:val="1"/>
+      <w:numFmt w:val="bullet"/>
+      <w:lvlText w:val=""/>
+      <w:lvlJc w:val="left"/>
+      <w:pPr>
+        <w:ind w:left="4320" w:hanging="360"/>
+      </w:pPr>
+      <w:rPr>
+        <w:rFonts w:ascii="Wingdings" w:hAnsi="Wingdings" w:hint="default"/>
+      </w:rPr>
+    </w:lvl>
+    <w:lvl w:ilvl="6" w:tplc="100A0001" w:tentative="1">
+      <w:start w:val="1"/>
+      <w:numFmt w:val="bullet"/>
+      <w:lvlText w:val=""/>
+      <w:lvlJc w:val="left"/>
+      <w:pPr>
+        <w:ind w:left="5040" w:hanging="360"/>
+      </w:pPr>
+      <w:rPr>
+        <w:rFonts w:ascii="Symbol" w:hAnsi="Symbol" w:hint="default"/>
+      </w:rPr>
+    </w:lvl>
+    <w:lvl w:ilvl="7" w:tplc="100A0003" w:tentative="1">
+      <w:start w:val="1"/>
+      <w:numFmt w:val="bullet"/>
+      <w:lvlText w:val="o"/>
+      <w:lvlJc w:val="left"/>
+      <w:pPr>
+        <w:ind w:left="5760" w:hanging="360"/>
+      </w:pPr>
+      <w:rPr>
+        <w:rFonts w:ascii="Courier New" w:hAnsi="Courier New" w:cs="Courier New" w:hint="default"/>
+      </w:rPr>
+    </w:lvl>
+    <w:lvl w:ilvl="8" w:tplc="100A0005" w:tentative="1">
+      <w:start w:val="1"/>
+      <w:numFmt w:val="bullet"/>
+      <w:lvlText w:val=""/>
+      <w:lvlJc w:val="left"/>
+      <w:pPr>
+        <w:ind w:left="6480" w:hanging="360"/>
+      </w:pPr>
+      <w:rPr>
+        <w:rFonts w:ascii="Wingdings" w:hAnsi="Wingdings" w:hint="default"/>
+      </w:rPr>
+    </w:lvl>
+  </w:abstractNum>
+  <w:abstractNum w:abstractNumId="15" w15:restartNumberingAfterBreak="0">
     <w:nsid w:val="6A1D2844"/>
     <w:multiLevelType w:val="hybridMultilevel"/>
     <w:tmpl w:val="E9B2EC4E"/>
@@ -5117,7 +7713,7 @@
       </w:rPr>
     </w:lvl>
   </w:abstractNum>
-  <w:abstractNum w:abstractNumId="10" w15:restartNumberingAfterBreak="0">
+  <w:abstractNum w:abstractNumId="16" w15:restartNumberingAfterBreak="0">
     <w:nsid w:val="6DCD10C8"/>
     <w:multiLevelType w:val="hybridMultilevel"/>
     <w:tmpl w:val="FD0EC594"/>
@@ -5231,37 +7827,55 @@
     </w:lvl>
   </w:abstractNum>
   <w:num w:numId="1" w16cid:durableId="1964460490">
+    <w:abstractNumId w:val="10"/>
+  </w:num>
+  <w:num w:numId="2" w16cid:durableId="1227032513">
+    <w:abstractNumId w:val="7"/>
+  </w:num>
+  <w:num w:numId="3" w16cid:durableId="651719139">
+    <w:abstractNumId w:val="15"/>
+  </w:num>
+  <w:num w:numId="4" w16cid:durableId="1693728148">
+    <w:abstractNumId w:val="4"/>
+  </w:num>
+  <w:num w:numId="5" w16cid:durableId="266819101">
+    <w:abstractNumId w:val="12"/>
+  </w:num>
+  <w:num w:numId="6" w16cid:durableId="1092161236">
+    <w:abstractNumId w:val="3"/>
+  </w:num>
+  <w:num w:numId="7" w16cid:durableId="1184589521">
+    <w:abstractNumId w:val="8"/>
+  </w:num>
+  <w:num w:numId="8" w16cid:durableId="636684605">
+    <w:abstractNumId w:val="2"/>
+  </w:num>
+  <w:num w:numId="9" w16cid:durableId="977607422">
+    <w:abstractNumId w:val="9"/>
+  </w:num>
+  <w:num w:numId="10" w16cid:durableId="2034451719">
+    <w:abstractNumId w:val="16"/>
+  </w:num>
+  <w:num w:numId="11" w16cid:durableId="74671079">
+    <w:abstractNumId w:val="13"/>
+  </w:num>
+  <w:num w:numId="12" w16cid:durableId="2010524563">
+    <w:abstractNumId w:val="14"/>
+  </w:num>
+  <w:num w:numId="13" w16cid:durableId="712654379">
     <w:abstractNumId w:val="6"/>
   </w:num>
-  <w:num w:numId="2" w16cid:durableId="1227032513">
-    <w:abstractNumId w:val="3"/>
-  </w:num>
-  <w:num w:numId="3" w16cid:durableId="651719139">
-    <w:abstractNumId w:val="9"/>
-  </w:num>
-  <w:num w:numId="4" w16cid:durableId="1693728148">
-    <w:abstractNumId w:val="2"/>
-  </w:num>
-  <w:num w:numId="5" w16cid:durableId="266819101">
-    <w:abstractNumId w:val="7"/>
-  </w:num>
-  <w:num w:numId="6" w16cid:durableId="1092161236">
+  <w:num w:numId="14" w16cid:durableId="1589382056">
     <w:abstractNumId w:val="1"/>
   </w:num>
-  <w:num w:numId="7" w16cid:durableId="1184589521">
-    <w:abstractNumId w:val="4"/>
-  </w:num>
-  <w:num w:numId="8" w16cid:durableId="636684605">
+  <w:num w:numId="15" w16cid:durableId="160509067">
     <w:abstractNumId w:val="0"/>
   </w:num>
-  <w:num w:numId="9" w16cid:durableId="977607422">
+  <w:num w:numId="16" w16cid:durableId="2094859102">
+    <w:abstractNumId w:val="11"/>
+  </w:num>
+  <w:num w:numId="17" w16cid:durableId="50543386">
     <w:abstractNumId w:val="5"/>
-  </w:num>
-  <w:num w:numId="10" w16cid:durableId="2034451719">
-    <w:abstractNumId w:val="10"/>
-  </w:num>
-  <w:num w:numId="11" w16cid:durableId="74671079">
-    <w:abstractNumId w:val="8"/>
   </w:num>
 </w:numbering>
 </file>
@@ -5893,6 +8507,19 @@
       <w:lang w:val="en-US"/>
     </w:rPr>
   </w:style>
+  <w:style w:type="paragraph" w:styleId="TDC3">
+    <w:name w:val="toc 3"/>
+    <w:basedOn w:val="Normal"/>
+    <w:next w:val="Normal"/>
+    <w:autoRedefine/>
+    <w:uiPriority w:val="39"/>
+    <w:unhideWhenUsed/>
+    <w:rsid w:val="00EB6D73"/>
+    <w:pPr>
+      <w:spacing w:after="100"/>
+      <w:ind w:left="440"/>
+    </w:pPr>
+  </w:style>
 </w:styles>
 </file>
 

</xml_diff>